<commit_message>
fixade lite språkspec innan sista handledning i period 1
</commit_message>
<xml_diff>
--- a/Doc/Språkspecifikation/Språkspecifikation v3.docx
+++ b/Doc/Språkspecifikation/Språkspecifikation v3.docx
@@ -606,7 +606,7 @@
         </w:rPr>
         <w:t xml:space="preserve">      </w:t>
         <w:tab/>
-        <w:t xml:space="preserve">      | &lt;STATEMENT&gt;  </w:t>
+        <w:t xml:space="preserve">   | &lt;STATEMENT&gt;  </w:t>
       </w:r>
     </w:p>
     <w:p>
@@ -642,9 +642,7 @@
           <w:szCs w:val="18"/>
           <w:rtl w:val="0"/>
         </w:rPr>
-        <w:t xml:space="preserve">     </w:t>
-        <w:tab/>
-        <w:t xml:space="preserve">   | &lt;FUNCTION&gt;</w:t>
+        <w:t xml:space="preserve">               | &lt;FUNCTION&gt;</w:t>
       </w:r>
     </w:p>
     <w:p>
@@ -662,7 +660,7 @@
           <w:szCs w:val="18"/>
           <w:rtl w:val="0"/>
         </w:rPr>
-        <w:t xml:space="preserve">                | &lt;FUNCTION_CALL&gt;</w:t>
+        <w:t xml:space="preserve">               | &lt;FUNCTION_CALL&gt;</w:t>
       </w:r>
     </w:p>
     <w:p>
@@ -680,7 +678,7 @@
           <w:szCs w:val="18"/>
           <w:rtl w:val="0"/>
         </w:rPr>
-        <w:t xml:space="preserve">                | &lt;BREAK&gt;</w:t>
+        <w:t xml:space="preserve">               | &lt;BREAK&gt;</w:t>
       </w:r>
     </w:p>
     <w:p>
@@ -698,7 +696,7 @@
           <w:szCs w:val="18"/>
           <w:rtl w:val="0"/>
         </w:rPr>
-        <w:t xml:space="preserve">                | &lt;PRINT&gt;</w:t>
+        <w:t xml:space="preserve">               | &lt;PRINT&gt;</w:t>
       </w:r>
     </w:p>
     <w:p>
@@ -716,7 +714,7 @@
           <w:szCs w:val="18"/>
           <w:rtl w:val="0"/>
         </w:rPr>
-        <w:t xml:space="preserve">                | &lt;IF_BLOCK&gt;</w:t>
+        <w:t xml:space="preserve">               | &lt;IF_BLOCK&gt;</w:t>
       </w:r>
     </w:p>
     <w:p>
@@ -734,7 +732,7 @@
           <w:szCs w:val="18"/>
           <w:rtl w:val="0"/>
         </w:rPr>
-        <w:t xml:space="preserve">                | &lt;WHILE_LOOP&gt;</w:t>
+        <w:t xml:space="preserve">               | &lt;WHILE_LOOP&gt;</w:t>
       </w:r>
     </w:p>
     <w:p>
@@ -752,7 +750,7 @@
           <w:szCs w:val="18"/>
           <w:rtl w:val="0"/>
         </w:rPr>
-        <w:t xml:space="preserve">                                          | &lt;ASSIGN&gt;</w:t>
+        <w:t xml:space="preserve">                                            | &lt;ASSIGN&gt;</w:t>
         <w:tab/>
       </w:r>
     </w:p>
@@ -792,7 +790,7 @@
         <w:tab/>
         <w:t xml:space="preserve">         </w:t>
         <w:tab/>
-        <w:t xml:space="preserve">      | write &lt;STRING_EXPR&gt;</w:t>
+        <w:t xml:space="preserve">     | write &lt;STRING_EXPR&gt;</w:t>
       </w:r>
     </w:p>
     <w:p>
@@ -846,7 +844,7 @@
           <w:szCs w:val="18"/>
           <w:rtl w:val="0"/>
         </w:rPr>
-        <w:t xml:space="preserve">&lt;FUNCTION&gt; ::=  define &lt;ID&gt; ( &lt;PARAMETER_NAME&gt; ) &lt;STATEMENTS&gt; enddef</w:t>
+        <w:t xml:space="preserve">&lt;FUNCTION&gt; ::= define &lt;ID&gt; ( &lt;PARAMETER_NAME&gt; ) &lt;STATEMENTS&gt; enddef</w:t>
       </w:r>
     </w:p>
     <w:p>
@@ -866,8 +864,7 @@
         <w:t xml:space="preserve">     </w:t>
         <w:tab/>
         <w:tab/>
-        <w:tab/>
-        <w:t xml:space="preserve">  | define &lt;ID&gt; ( ) &lt;STATEMENTS&gt; enddef</w:t>
+        <w:t xml:space="preserve">            | define &lt;ID&gt; ( ) &lt;STATEMENTS&gt; enddef</w:t>
       </w:r>
     </w:p>
     <w:p>
@@ -903,7 +900,7 @@
           <w:szCs w:val="18"/>
           <w:rtl w:val="0"/>
         </w:rPr>
-        <w:t xml:space="preserve">                                                   | &lt;ID&gt; ( &lt;PARAMETERS&gt; )</w:t>
+        <w:t xml:space="preserve">                                                    | &lt;ID&gt; ( &lt;PARAMETERS&gt; )</w:t>
       </w:r>
     </w:p>
     <w:p>
@@ -941,7 +938,7 @@
         </w:rPr>
         <w:t xml:space="preserve">  </w:t>
         <w:tab/>
-        <w:t xml:space="preserve">          | return &lt;STRING_EXPR&gt;</w:t>
+        <w:t xml:space="preserve">         | return &lt;STRING_EXPR&gt;</w:t>
       </w:r>
     </w:p>
     <w:p>
@@ -979,8 +976,44 @@
         </w:rPr>
         <w:tab/>
         <w:tab/>
+        <w:t xml:space="preserve">              | &lt;PARAMETER_NAME&gt; , &lt;ID&gt;</w:t>
+      </w:r>
+    </w:p>
+    <w:p>
+      <w:pPr>
+        <w:spacing w:after="240" w:lineRule="auto"/>
+        <w:ind w:left="0" w:firstLine="720"/>
+        <w:rPr>
+          <w:sz w:val="18"/>
+          <w:szCs w:val="18"/>
+        </w:rPr>
+      </w:pPr>
+      <w:r>
+        <w:rPr>
+          <w:sz w:val="18"/>
+          <w:szCs w:val="18"/>
+          <w:rtl w:val="0"/>
+        </w:rPr>
+        <w:t xml:space="preserve">&lt;PARAMETERS&gt; ::= &lt;PARAMETER&gt;</w:t>
+      </w:r>
+    </w:p>
+    <w:p>
+      <w:pPr>
+        <w:spacing w:after="240" w:lineRule="auto"/>
+        <w:ind w:left="0" w:firstLine="720"/>
+        <w:rPr>
+          <w:sz w:val="18"/>
+          <w:szCs w:val="18"/>
+        </w:rPr>
+      </w:pPr>
+      <w:r>
+        <w:rPr>
+          <w:sz w:val="18"/>
+          <w:szCs w:val="18"/>
+          <w:rtl w:val="0"/>
+        </w:rPr>
         <w:tab/>
-        <w:t xml:space="preserve">    | &lt;PARAMETER_NAME&gt; , &lt;ID&gt;</w:t>
+        <w:t xml:space="preserve">                  | &lt;PARAMETERS&gt; , &lt;PARAMETER&gt;</w:t>
       </w:r>
     </w:p>
     <w:p>
@@ -998,63 +1031,25 @@
           <w:szCs w:val="18"/>
           <w:rtl w:val="0"/>
         </w:rPr>
-        <w:t xml:space="preserve">&lt;PARAMETERS&gt; ::= &lt;PARAMETER&gt;</w:t>
-      </w:r>
-    </w:p>
-    <w:p>
-      <w:pPr>
-        <w:spacing w:after="240" w:lineRule="auto"/>
-        <w:ind w:left="0" w:firstLine="720"/>
-        <w:rPr>
-          <w:sz w:val="18"/>
-          <w:szCs w:val="18"/>
-        </w:rPr>
-      </w:pPr>
-      <w:r>
-        <w:rPr>
-          <w:sz w:val="18"/>
-          <w:szCs w:val="18"/>
-          <w:rtl w:val="0"/>
-        </w:rPr>
-        <w:tab/>
-        <w:tab/>
-        <w:t xml:space="preserve">       | &lt;PARAMETERS&gt; , &lt;PARAMETER&gt;</w:t>
-      </w:r>
-    </w:p>
-    <w:p>
-      <w:pPr>
-        <w:spacing w:after="240" w:lineRule="auto"/>
-        <w:ind w:left="0" w:firstLine="720"/>
-        <w:rPr>
-          <w:sz w:val="18"/>
-          <w:szCs w:val="18"/>
-        </w:rPr>
-      </w:pPr>
-      <w:r>
-        <w:rPr>
-          <w:sz w:val="18"/>
-          <w:szCs w:val="18"/>
-          <w:rtl w:val="0"/>
-        </w:rPr>
         <w:t xml:space="preserve">&lt;PARAMETER&gt; ::= &lt;EXPR&gt;</w:t>
       </w:r>
     </w:p>
     <w:p>
       <w:pPr>
         <w:spacing w:after="240" w:lineRule="auto"/>
-        <w:ind w:left="1440" w:firstLine="720"/>
-        <w:rPr>
-          <w:sz w:val="18"/>
-          <w:szCs w:val="18"/>
-        </w:rPr>
-      </w:pPr>
-      <w:r>
-        <w:rPr>
-          <w:sz w:val="18"/>
-          <w:szCs w:val="18"/>
-          <w:rtl w:val="0"/>
-        </w:rPr>
-        <w:t xml:space="preserve">     | &lt;ID&gt;</w:t>
+        <w:ind w:left="1440" w:firstLine="0"/>
+        <w:rPr>
+          <w:sz w:val="18"/>
+          <w:szCs w:val="18"/>
+        </w:rPr>
+      </w:pPr>
+      <w:r>
+        <w:rPr>
+          <w:sz w:val="18"/>
+          <w:szCs w:val="18"/>
+          <w:rtl w:val="0"/>
+        </w:rPr>
+        <w:t xml:space="preserve">                | &lt;ID&gt;</w:t>
       </w:r>
     </w:p>
     <w:p>
@@ -1110,7 +1105,7 @@
           <w:rtl w:val="0"/>
         </w:rPr>
         <w:tab/>
-        <w:t xml:space="preserve">      | &lt;TERM&gt; / &lt;ATOM&gt;</w:t>
+        <w:t xml:space="preserve">    | &lt;TERM&gt; / &lt;ATOM&gt;</w:t>
       </w:r>
     </w:p>
     <w:p>
@@ -1129,7 +1124,7 @@
           <w:rtl w:val="0"/>
         </w:rPr>
         <w:tab/>
-        <w:t xml:space="preserve">      | &lt;FUNCTION_CALL</w:t>
+        <w:t xml:space="preserve">    | &lt;FUNCTION_CALL</w:t>
       </w:r>
       <w:r>
         <w:rPr>
@@ -1143,24 +1138,6 @@
     <w:p>
       <w:pPr>
         <w:spacing w:after="240" w:lineRule="auto"/>
-        <w:ind w:left="720" w:firstLine="720"/>
-        <w:rPr>
-          <w:sz w:val="18"/>
-          <w:szCs w:val="18"/>
-        </w:rPr>
-      </w:pPr>
-      <w:r>
-        <w:rPr>
-          <w:sz w:val="18"/>
-          <w:szCs w:val="18"/>
-          <w:rtl w:val="0"/>
-        </w:rPr>
-        <w:t xml:space="preserve">      | &lt;ATOM&gt;</w:t>
-      </w:r>
-    </w:p>
-    <w:p>
-      <w:pPr>
-        <w:spacing w:after="240" w:lineRule="auto"/>
         <w:ind w:left="720" w:firstLine="0"/>
         <w:rPr>
           <w:sz w:val="18"/>
@@ -1173,6 +1150,24 @@
           <w:szCs w:val="18"/>
           <w:rtl w:val="0"/>
         </w:rPr>
+        <w:t xml:space="preserve">                  | &lt;ATOM&gt;</w:t>
+      </w:r>
+    </w:p>
+    <w:p>
+      <w:pPr>
+        <w:spacing w:after="240" w:lineRule="auto"/>
+        <w:ind w:left="720" w:firstLine="0"/>
+        <w:rPr>
+          <w:sz w:val="18"/>
+          <w:szCs w:val="18"/>
+        </w:rPr>
+      </w:pPr>
+      <w:r>
+        <w:rPr>
+          <w:sz w:val="18"/>
+          <w:szCs w:val="18"/>
+          <w:rtl w:val="0"/>
+        </w:rPr>
         <w:t xml:space="preserve">&lt;EXPR&gt; ::= &lt;EXPR&gt; + &lt;TERM&gt;</w:t>
       </w:r>
     </w:p>
@@ -1191,8 +1186,7 @@
           <w:szCs w:val="18"/>
           <w:rtl w:val="0"/>
         </w:rPr>
-        <w:tab/>
-        <w:t xml:space="preserve">     | &lt;EXPR - &lt;TERM&gt;</w:t>
+        <w:t xml:space="preserve">                  | &lt;EXPR - &lt;TERM&gt;</w:t>
       </w:r>
     </w:p>
     <w:p>
@@ -1210,8 +1204,7 @@
           <w:szCs w:val="18"/>
           <w:rtl w:val="0"/>
         </w:rPr>
-        <w:tab/>
-        <w:t xml:space="preserve">     | &lt;TERM&gt;</w:t>
+        <w:t xml:space="preserve">                  | &lt;TERM&gt;</w:t>
       </w:r>
     </w:p>
     <w:p>
@@ -1248,7 +1241,7 @@
           <w:szCs w:val="18"/>
           <w:rtl w:val="0"/>
         </w:rPr>
-        <w:t xml:space="preserve">                     | &lt;STRING_EXPR&gt; plus &lt;STRING_EXPR&gt;</w:t>
+        <w:t xml:space="preserve">                   | &lt;STRING_EXPR&gt; plus &lt;STRING_EXPR&gt;</w:t>
       </w:r>
     </w:p>
     <w:p>
@@ -1302,7 +1295,7 @@
           <w:szCs w:val="18"/>
           <w:rtl w:val="0"/>
         </w:rPr>
-        <w:t xml:space="preserve">          | &lt;IF&gt; &lt;ELSE&gt; endif</w:t>
+        <w:t xml:space="preserve">         | &lt;IF&gt; &lt;ELSE&gt; endif</w:t>
       </w:r>
     </w:p>
     <w:p>
@@ -1321,7 +1314,7 @@
           <w:rtl w:val="0"/>
         </w:rPr>
         <w:tab/>
-        <w:t xml:space="preserve">          | &lt;IF&gt; &lt;ELSE_IF&gt; &lt;ELSE&gt; endif</w:t>
+        <w:t xml:space="preserve">         | &lt;IF&gt; &lt;ELSE_IF&gt; &lt;ELSE&gt; endif</w:t>
       </w:r>
     </w:p>
     <w:p>
@@ -1412,7 +1405,7 @@
           <w:rtl w:val="0"/>
         </w:rPr>
         <w:tab/>
-        <w:t xml:space="preserve">         | &lt;ID = &lt;BOOL_EXPR&gt;</w:t>
+        <w:t xml:space="preserve">        | &lt;ID = &lt;BOOL_EXPR&gt;</w:t>
       </w:r>
     </w:p>
     <w:p>
@@ -1430,7 +1423,7 @@
           <w:szCs w:val="18"/>
           <w:rtl w:val="0"/>
         </w:rPr>
-        <w:t xml:space="preserve">         | &lt;ID&gt; = &lt;STRING_EXPR&gt;</w:t>
+        <w:t xml:space="preserve">        | &lt;ID&gt; = &lt;STRING_EXPR&gt;</w:t>
       </w:r>
     </w:p>
     <w:p>
@@ -1449,7 +1442,7 @@
           <w:rtl w:val="0"/>
         </w:rPr>
         <w:tab/>
-        <w:t xml:space="preserve">         | &lt;ID&gt; = &lt;STRING_ADDING</w:t>
+        <w:t xml:space="preserve">        | &lt;ID&gt; = &lt;STRING_ADDING</w:t>
       </w:r>
       <w:r>
         <w:rPr>
@@ -1493,7 +1486,7 @@
           <w:szCs w:val="18"/>
           <w:rtl w:val="0"/>
         </w:rPr>
-        <w:t xml:space="preserve">     | &lt;EXPR&gt; greater than &lt;EXPR&gt;</w:t>
+        <w:t xml:space="preserve">   | &lt;EXPR&gt; greater than &lt;EXPR&gt;</w:t>
       </w:r>
     </w:p>
     <w:p>
@@ -1511,7 +1504,7 @@
           <w:szCs w:val="18"/>
           <w:rtl w:val="0"/>
         </w:rPr>
-        <w:t xml:space="preserve">                               | &lt;EXPR&gt; less than or equal to &lt;EXPR&gt;</w:t>
+        <w:t xml:space="preserve">                                | &lt;EXPR&gt; less than or equal to &lt;EXPR&gt;</w:t>
       </w:r>
     </w:p>
     <w:p>
@@ -1529,7 +1522,7 @@
           <w:szCs w:val="18"/>
           <w:rtl w:val="0"/>
         </w:rPr>
-        <w:t xml:space="preserve">                  | &lt;EXPR&gt; greater than or equal to &lt;EXPR&gt;</w:t>
+        <w:t xml:space="preserve">                 | &lt;EXPR&gt; greater than or equal to &lt;EXPR&gt;</w:t>
       </w:r>
     </w:p>
     <w:p>
@@ -1547,7 +1540,7 @@
           <w:szCs w:val="18"/>
           <w:rtl w:val="0"/>
         </w:rPr>
-        <w:t xml:space="preserve">                  | &lt;EXPR&gt; not equal to &lt;EXPR&gt; </w:t>
+        <w:t xml:space="preserve">                 | &lt;EXPR&gt; not equal to &lt;EXPR&gt; </w:t>
       </w:r>
     </w:p>
     <w:p>
@@ -1565,7 +1558,7 @@
           <w:szCs w:val="18"/>
           <w:rtl w:val="0"/>
         </w:rPr>
-        <w:t xml:space="preserve">                  | &lt;EXPR&gt; equal &lt;EXPR&gt;</w:t>
+        <w:t xml:space="preserve">                 | &lt;EXPR&gt; equal &lt;EXPR&gt;</w:t>
       </w:r>
     </w:p>
     <w:p>
@@ -1602,7 +1595,7 @@
           <w:rtl w:val="0"/>
         </w:rPr>
         <w:tab/>
-        <w:t xml:space="preserve">                      | &lt;EXPR&gt; &gt; &lt;EXPR&gt;</w:t>
+        <w:t xml:space="preserve">                     | &lt;EXPR&gt; &gt; &lt;EXPR&gt;</w:t>
       </w:r>
     </w:p>
     <w:p>
@@ -1621,7 +1614,7 @@
           <w:rtl w:val="0"/>
         </w:rPr>
         <w:tab/>
-        <w:t xml:space="preserve">                      | &lt;EXPR&gt; &lt;= &lt;EXPR&gt;</w:t>
+        <w:t xml:space="preserve">                     | &lt;EXPR&gt; &lt;= &lt;EXPR&gt;</w:t>
       </w:r>
     </w:p>
     <w:p>
@@ -1640,7 +1633,7 @@
           <w:rtl w:val="0"/>
         </w:rPr>
         <w:tab/>
-        <w:t xml:space="preserve">                      | &lt;EXPR&gt; &gt;= &lt;EXPR&gt;</w:t>
+        <w:t xml:space="preserve">                     | &lt;EXPR&gt; &gt;= &lt;EXPR&gt;</w:t>
       </w:r>
     </w:p>
     <w:p>
@@ -1659,7 +1652,7 @@
           <w:rtl w:val="0"/>
         </w:rPr>
         <w:tab/>
-        <w:t xml:space="preserve">                      | &lt;EXPR&gt; != &lt;EXPR&gt;</w:t>
+        <w:t xml:space="preserve">                     | &lt;EXPR&gt; != &lt;EXPR&gt;</w:t>
       </w:r>
     </w:p>
     <w:p>
@@ -1678,7 +1671,7 @@
           <w:rtl w:val="0"/>
         </w:rPr>
         <w:tab/>
-        <w:t xml:space="preserve">                      | &lt;EXPR&gt; == &lt;EXPR&gt;</w:t>
+        <w:t xml:space="preserve">                     | &lt;EXPR&gt; == &lt;EXPR&gt;</w:t>
       </w:r>
     </w:p>
     <w:p>
@@ -1715,45 +1708,44 @@
           <w:rtl w:val="0"/>
         </w:rPr>
         <w:tab/>
+        <w:t xml:space="preserve">                | &lt;BOOL_SYMBOL&gt;</w:t>
+      </w:r>
+    </w:p>
+    <w:p>
+      <w:pPr>
+        <w:spacing w:after="240" w:lineRule="auto"/>
+        <w:ind w:left="720" w:firstLine="0"/>
+        <w:rPr>
+          <w:sz w:val="18"/>
+          <w:szCs w:val="18"/>
+        </w:rPr>
+      </w:pPr>
+      <w:r>
+        <w:rPr>
+          <w:sz w:val="18"/>
+          <w:szCs w:val="18"/>
+          <w:rtl w:val="0"/>
+        </w:rPr>
+        <w:t xml:space="preserve">                              | &lt;BOOL_EXPR&gt; and &lt;BOOL_EXPR&gt;</w:t>
+      </w:r>
+    </w:p>
+    <w:p>
+      <w:pPr>
+        <w:spacing w:after="240" w:lineRule="auto"/>
+        <w:ind w:left="720" w:firstLine="0"/>
+        <w:rPr>
+          <w:sz w:val="18"/>
+          <w:szCs w:val="18"/>
+        </w:rPr>
+      </w:pPr>
+      <w:r>
+        <w:rPr>
+          <w:sz w:val="18"/>
+          <w:szCs w:val="18"/>
+          <w:rtl w:val="0"/>
+        </w:rPr>
         <w:tab/>
-        <w:t xml:space="preserve">    | &lt;BOOL_SYMBOL&gt;</w:t>
-      </w:r>
-    </w:p>
-    <w:p>
-      <w:pPr>
-        <w:spacing w:after="240" w:lineRule="auto"/>
-        <w:ind w:left="720" w:firstLine="0"/>
-        <w:rPr>
-          <w:sz w:val="18"/>
-          <w:szCs w:val="18"/>
-        </w:rPr>
-      </w:pPr>
-      <w:r>
-        <w:rPr>
-          <w:sz w:val="18"/>
-          <w:szCs w:val="18"/>
-          <w:rtl w:val="0"/>
-        </w:rPr>
-        <w:t xml:space="preserve">                              | &lt;BOOL_EXPR&gt; and &lt;BOOL_EXPR&gt;</w:t>
-      </w:r>
-    </w:p>
-    <w:p>
-      <w:pPr>
-        <w:spacing w:after="240" w:lineRule="auto"/>
-        <w:ind w:left="720" w:firstLine="0"/>
-        <w:rPr>
-          <w:sz w:val="18"/>
-          <w:szCs w:val="18"/>
-        </w:rPr>
-      </w:pPr>
-      <w:r>
-        <w:rPr>
-          <w:sz w:val="18"/>
-          <w:szCs w:val="18"/>
-          <w:rtl w:val="0"/>
-        </w:rPr>
-        <w:tab/>
-        <w:t xml:space="preserve">                 | &lt;BOOL_EXPR&gt; or &lt;BOOL_EXPR&gt;</w:t>
+        <w:t xml:space="preserve">                | &lt;BOOL_EXPR&gt; or &lt;BOOL_EXPR&gt;</w:t>
       </w:r>
     </w:p>
     <w:p>
@@ -1771,7 +1763,7 @@
           <w:szCs w:val="18"/>
           <w:rtl w:val="0"/>
         </w:rPr>
-        <w:t xml:space="preserve">                 | not &lt;BOOL_EXPR&gt;</w:t>
+        <w:t xml:space="preserve">                | not &lt;BOOL_EXPR&gt;</w:t>
       </w:r>
     </w:p>
     <w:p>
@@ -1848,7 +1840,7 @@
           <w:rtl w:val="0"/>
         </w:rPr>
         <w:tab/>
-        <w:t xml:space="preserve">                     | &lt;FUNCTION_CALL&gt;</w:t>
+        <w:t xml:space="preserve">                      | &lt;FUNCTION_CALL&gt;</w:t>
       </w:r>
     </w:p>
     <w:p>
@@ -1884,8 +1876,7 @@
           <w:szCs w:val="18"/>
           <w:rtl w:val="0"/>
         </w:rPr>
-        <w:tab/>
-        <w:t xml:space="preserve">     | &lt;ID&gt;</w:t>
+        <w:t xml:space="preserve">                  | &lt;ID&gt;</w:t>
       </w:r>
     </w:p>
     <w:p>
@@ -1903,26 +1894,25 @@
           <w:szCs w:val="18"/>
           <w:rtl w:val="0"/>
         </w:rPr>
-        <w:tab/>
-        <w:t xml:space="preserve">     | &lt;Float&gt;</w:t>
-      </w:r>
-    </w:p>
-    <w:p>
-      <w:pPr>
-        <w:spacing w:after="240" w:lineRule="auto"/>
-        <w:ind w:left="1440" w:firstLine="0"/>
-        <w:rPr>
-          <w:sz w:val="18"/>
-          <w:szCs w:val="18"/>
-        </w:rPr>
-      </w:pPr>
-      <w:r>
-        <w:rPr>
-          <w:sz w:val="18"/>
-          <w:szCs w:val="18"/>
-          <w:rtl w:val="0"/>
-        </w:rPr>
-        <w:t xml:space="preserve">     | &lt;Integer&gt;</w:t>
+        <w:t xml:space="preserve">                  | &lt;Float&gt;</w:t>
+      </w:r>
+    </w:p>
+    <w:p>
+      <w:pPr>
+        <w:spacing w:after="240" w:lineRule="auto"/>
+        <w:ind w:left="0" w:firstLine="0"/>
+        <w:rPr>
+          <w:sz w:val="18"/>
+          <w:szCs w:val="18"/>
+        </w:rPr>
+      </w:pPr>
+      <w:r>
+        <w:rPr>
+          <w:sz w:val="18"/>
+          <w:szCs w:val="18"/>
+          <w:rtl w:val="0"/>
+        </w:rPr>
+        <w:t xml:space="preserve">                                | &lt;Integer&gt;</w:t>
       </w:r>
     </w:p>
     <w:p>
@@ -2091,7 +2081,7 @@
       <w:pPr>
         <w:numPr>
           <w:ilvl w:val="0"/>
-          <w:numId w:val="2"/>
+          <w:numId w:val="3"/>
         </w:numPr>
         <w:spacing w:after="0" w:afterAutospacing="0" w:line="240" w:lineRule="auto"/>
         <w:ind w:left="720" w:hanging="360"/>
@@ -2111,6 +2101,1172 @@
           <w:rtl w:val="0"/>
         </w:rPr>
         <w:t xml:space="preserve">b = 5</w:t>
+      </w:r>
+    </w:p>
+    <w:p>
+      <w:pPr>
+        <w:numPr>
+          <w:ilvl w:val="0"/>
+          <w:numId w:val="3"/>
+        </w:numPr>
+        <w:spacing w:after="0" w:afterAutospacing="0" w:line="240" w:lineRule="auto"/>
+        <w:ind w:left="720" w:hanging="360"/>
+        <w:rPr>
+          <w:b w:val="1"/>
+          <w:i w:val="1"/>
+          <w:sz w:val="24"/>
+          <w:szCs w:val="24"/>
+        </w:rPr>
+      </w:pPr>
+      <w:r>
+        <w:rPr>
+          <w:rtl w:val="0"/>
+        </w:rPr>
+      </w:r>
+    </w:p>
+    <w:p>
+      <w:pPr>
+        <w:numPr>
+          <w:ilvl w:val="0"/>
+          <w:numId w:val="3"/>
+        </w:numPr>
+        <w:spacing w:after="0" w:afterAutospacing="0" w:line="240" w:lineRule="auto"/>
+        <w:ind w:left="720" w:hanging="360"/>
+        <w:rPr>
+          <w:b w:val="1"/>
+          <w:i w:val="1"/>
+          <w:sz w:val="24"/>
+          <w:szCs w:val="24"/>
+        </w:rPr>
+      </w:pPr>
+      <w:r>
+        <w:rPr>
+          <w:b w:val="1"/>
+          <w:i w:val="1"/>
+          <w:sz w:val="24"/>
+          <w:szCs w:val="24"/>
+          <w:rtl w:val="0"/>
+        </w:rPr>
+        <w:t xml:space="preserve">foo()</w:t>
+      </w:r>
+    </w:p>
+    <w:p>
+      <w:pPr>
+        <w:numPr>
+          <w:ilvl w:val="0"/>
+          <w:numId w:val="3"/>
+        </w:numPr>
+        <w:spacing w:after="0" w:afterAutospacing="0" w:line="240" w:lineRule="auto"/>
+        <w:ind w:left="720" w:hanging="360"/>
+        <w:rPr>
+          <w:b w:val="1"/>
+          <w:i w:val="1"/>
+          <w:sz w:val="24"/>
+          <w:szCs w:val="24"/>
+        </w:rPr>
+      </w:pPr>
+      <w:r>
+        <w:rPr>
+          <w:b w:val="1"/>
+          <w:i w:val="1"/>
+          <w:sz w:val="24"/>
+          <w:szCs w:val="24"/>
+          <w:rtl w:val="0"/>
+        </w:rPr>
+        <w:t xml:space="preserve">a = b + 5</w:t>
+      </w:r>
+    </w:p>
+    <w:p>
+      <w:pPr>
+        <w:numPr>
+          <w:ilvl w:val="0"/>
+          <w:numId w:val="3"/>
+        </w:numPr>
+        <w:spacing w:after="0" w:afterAutospacing="0" w:line="240" w:lineRule="auto"/>
+        <w:ind w:left="720" w:hanging="360"/>
+        <w:rPr>
+          <w:b w:val="1"/>
+          <w:i w:val="1"/>
+          <w:sz w:val="24"/>
+          <w:szCs w:val="24"/>
+        </w:rPr>
+      </w:pPr>
+      <w:r>
+        <w:rPr>
+          <w:b w:val="1"/>
+          <w:i w:val="1"/>
+          <w:sz w:val="24"/>
+          <w:szCs w:val="24"/>
+          <w:rtl w:val="0"/>
+        </w:rPr>
+        <w:t xml:space="preserve">return a</w:t>
+      </w:r>
+    </w:p>
+    <w:p>
+      <w:pPr>
+        <w:numPr>
+          <w:ilvl w:val="0"/>
+          <w:numId w:val="3"/>
+        </w:numPr>
+        <w:spacing w:after="0" w:afterAutospacing="0" w:line="240" w:lineRule="auto"/>
+        <w:ind w:left="720" w:hanging="360"/>
+        <w:rPr>
+          <w:b w:val="1"/>
+          <w:i w:val="1"/>
+          <w:sz w:val="24"/>
+          <w:szCs w:val="24"/>
+        </w:rPr>
+      </w:pPr>
+      <w:r>
+        <w:rPr>
+          <w:b w:val="1"/>
+          <w:i w:val="1"/>
+          <w:sz w:val="24"/>
+          <w:szCs w:val="24"/>
+          <w:rtl w:val="0"/>
+        </w:rPr>
+        <w:t xml:space="preserve">end</w:t>
+      </w:r>
+    </w:p>
+    <w:p>
+      <w:pPr>
+        <w:numPr>
+          <w:ilvl w:val="0"/>
+          <w:numId w:val="3"/>
+        </w:numPr>
+        <w:spacing w:after="0" w:afterAutospacing="0" w:line="240" w:lineRule="auto"/>
+        <w:ind w:left="720" w:hanging="360"/>
+        <w:rPr>
+          <w:b w:val="1"/>
+          <w:i w:val="1"/>
+          <w:sz w:val="24"/>
+          <w:szCs w:val="24"/>
+        </w:rPr>
+      </w:pPr>
+      <w:r>
+        <w:rPr>
+          <w:rtl w:val="0"/>
+        </w:rPr>
+      </w:r>
+    </w:p>
+    <w:p>
+      <w:pPr>
+        <w:numPr>
+          <w:ilvl w:val="0"/>
+          <w:numId w:val="3"/>
+        </w:numPr>
+        <w:spacing w:after="0" w:afterAutospacing="0" w:line="240" w:lineRule="auto"/>
+        <w:ind w:left="720" w:hanging="360"/>
+        <w:rPr>
+          <w:b w:val="1"/>
+          <w:i w:val="1"/>
+          <w:sz w:val="24"/>
+          <w:szCs w:val="24"/>
+        </w:rPr>
+      </w:pPr>
+      <w:r>
+        <w:rPr>
+          <w:b w:val="1"/>
+          <w:i w:val="1"/>
+          <w:sz w:val="24"/>
+          <w:szCs w:val="24"/>
+          <w:rtl w:val="0"/>
+        </w:rPr>
+        <w:t xml:space="preserve">bar()</w:t>
+      </w:r>
+    </w:p>
+    <w:p>
+      <w:pPr>
+        <w:numPr>
+          <w:ilvl w:val="0"/>
+          <w:numId w:val="3"/>
+        </w:numPr>
+        <w:spacing w:after="0" w:afterAutospacing="0" w:line="240" w:lineRule="auto"/>
+        <w:ind w:left="720" w:hanging="360"/>
+        <w:rPr>
+          <w:b w:val="1"/>
+          <w:i w:val="1"/>
+          <w:sz w:val="24"/>
+          <w:szCs w:val="24"/>
+        </w:rPr>
+      </w:pPr>
+      <w:r>
+        <w:rPr>
+          <w:b w:val="1"/>
+          <w:i w:val="1"/>
+          <w:sz w:val="24"/>
+          <w:szCs w:val="24"/>
+          <w:rtl w:val="0"/>
+        </w:rPr>
+        <w:t xml:space="preserve">b = 2</w:t>
+      </w:r>
+    </w:p>
+    <w:p>
+      <w:pPr>
+        <w:numPr>
+          <w:ilvl w:val="0"/>
+          <w:numId w:val="3"/>
+        </w:numPr>
+        <w:spacing w:after="0" w:afterAutospacing="0" w:line="240" w:lineRule="auto"/>
+        <w:ind w:left="720" w:hanging="360"/>
+        <w:rPr>
+          <w:b w:val="1"/>
+          <w:i w:val="1"/>
+          <w:sz w:val="24"/>
+          <w:szCs w:val="24"/>
+        </w:rPr>
+      </w:pPr>
+      <w:r>
+        <w:rPr>
+          <w:b w:val="1"/>
+          <w:i w:val="1"/>
+          <w:sz w:val="24"/>
+          <w:szCs w:val="24"/>
+          <w:rtl w:val="0"/>
+        </w:rPr>
+        <w:t xml:space="preserve">return foo()</w:t>
+      </w:r>
+    </w:p>
+    <w:p>
+      <w:pPr>
+        <w:numPr>
+          <w:ilvl w:val="0"/>
+          <w:numId w:val="3"/>
+        </w:numPr>
+        <w:spacing w:after="0" w:afterAutospacing="0" w:line="240" w:lineRule="auto"/>
+        <w:ind w:left="720" w:hanging="360"/>
+        <w:rPr>
+          <w:b w:val="1"/>
+          <w:i w:val="1"/>
+          <w:sz w:val="24"/>
+          <w:szCs w:val="24"/>
+        </w:rPr>
+      </w:pPr>
+      <w:r>
+        <w:rPr>
+          <w:b w:val="1"/>
+          <w:i w:val="1"/>
+          <w:sz w:val="24"/>
+          <w:szCs w:val="24"/>
+          <w:rtl w:val="0"/>
+        </w:rPr>
+        <w:t xml:space="preserve">end</w:t>
+      </w:r>
+    </w:p>
+    <w:p>
+      <w:pPr>
+        <w:numPr>
+          <w:ilvl w:val="0"/>
+          <w:numId w:val="3"/>
+        </w:numPr>
+        <w:spacing w:after="0" w:afterAutospacing="0" w:line="240" w:lineRule="auto"/>
+        <w:ind w:left="720" w:hanging="360"/>
+        <w:rPr>
+          <w:b w:val="1"/>
+          <w:i w:val="1"/>
+          <w:sz w:val="24"/>
+          <w:szCs w:val="24"/>
+        </w:rPr>
+      </w:pPr>
+      <w:r>
+        <w:rPr>
+          <w:rtl w:val="0"/>
+        </w:rPr>
+      </w:r>
+    </w:p>
+    <w:p>
+      <w:pPr>
+        <w:numPr>
+          <w:ilvl w:val="0"/>
+          <w:numId w:val="3"/>
+        </w:numPr>
+        <w:spacing w:after="0" w:afterAutospacing="0" w:line="240" w:lineRule="auto"/>
+        <w:ind w:left="720" w:hanging="360"/>
+        <w:rPr>
+          <w:b w:val="1"/>
+          <w:i w:val="1"/>
+          <w:sz w:val="24"/>
+          <w:szCs w:val="24"/>
+        </w:rPr>
+      </w:pPr>
+      <w:r>
+        <w:rPr>
+          <w:b w:val="1"/>
+          <w:i w:val="1"/>
+          <w:sz w:val="24"/>
+          <w:szCs w:val="24"/>
+          <w:rtl w:val="0"/>
+        </w:rPr>
+        <w:t xml:space="preserve">foo() // returns 10</w:t>
+      </w:r>
+    </w:p>
+    <w:p>
+      <w:pPr>
+        <w:numPr>
+          <w:ilvl w:val="0"/>
+          <w:numId w:val="3"/>
+        </w:numPr>
+        <w:spacing w:after="240" w:line="240" w:lineRule="auto"/>
+        <w:ind w:left="720" w:hanging="360"/>
+        <w:rPr>
+          <w:b w:val="1"/>
+          <w:i w:val="1"/>
+          <w:sz w:val="24"/>
+          <w:szCs w:val="24"/>
+        </w:rPr>
+      </w:pPr>
+      <w:r>
+        <w:rPr>
+          <w:b w:val="1"/>
+          <w:i w:val="1"/>
+          <w:sz w:val="24"/>
+          <w:szCs w:val="24"/>
+          <w:rtl w:val="0"/>
+        </w:rPr>
+        <w:t xml:space="preserve">bar() // returns 10</w:t>
+      </w:r>
+    </w:p>
+    <w:p>
+      <w:pPr>
+        <w:spacing w:after="240" w:lineRule="auto"/>
+        <w:rPr>
+          <w:sz w:val="24"/>
+          <w:szCs w:val="24"/>
+        </w:rPr>
+      </w:pPr>
+      <w:r>
+        <w:rPr>
+          <w:rtl w:val="0"/>
+        </w:rPr>
+      </w:r>
+    </w:p>
+    <w:p>
+      <w:pPr>
+        <w:spacing w:after="240" w:lineRule="auto"/>
+        <w:rPr>
+          <w:sz w:val="24"/>
+          <w:szCs w:val="24"/>
+        </w:rPr>
+      </w:pPr>
+      <w:r>
+        <w:rPr>
+          <w:rtl w:val="0"/>
+        </w:rPr>
+      </w:r>
+    </w:p>
+    <w:p>
+      <w:pPr>
+        <w:spacing w:after="240" w:lineRule="auto"/>
+        <w:rPr>
+          <w:sz w:val="24"/>
+          <w:szCs w:val="24"/>
+        </w:rPr>
+      </w:pPr>
+      <w:r>
+        <w:rPr>
+          <w:rtl w:val="0"/>
+        </w:rPr>
+      </w:r>
+    </w:p>
+    <w:p>
+      <w:pPr>
+        <w:spacing w:after="240" w:lineRule="auto"/>
+        <w:rPr>
+          <w:sz w:val="24"/>
+          <w:szCs w:val="24"/>
+        </w:rPr>
+      </w:pPr>
+      <w:r>
+        <w:rPr>
+          <w:rtl w:val="0"/>
+        </w:rPr>
+      </w:r>
+    </w:p>
+    <w:p>
+      <w:pPr>
+        <w:spacing w:after="240" w:lineRule="auto"/>
+        <w:rPr>
+          <w:sz w:val="24"/>
+          <w:szCs w:val="24"/>
+        </w:rPr>
+      </w:pPr>
+      <w:r>
+        <w:rPr>
+          <w:rtl w:val="0"/>
+        </w:rPr>
+      </w:r>
+    </w:p>
+    <w:p>
+      <w:pPr>
+        <w:numPr>
+          <w:ilvl w:val="0"/>
+          <w:numId w:val="1"/>
+        </w:numPr>
+        <w:spacing w:after="240" w:lineRule="auto"/>
+        <w:ind w:left="720" w:hanging="360"/>
+        <w:rPr>
+          <w:b w:val="1"/>
+          <w:sz w:val="24"/>
+          <w:szCs w:val="24"/>
+        </w:rPr>
+      </w:pPr>
+      <w:r>
+        <w:rPr>
+          <w:b w:val="1"/>
+          <w:sz w:val="24"/>
+          <w:szCs w:val="24"/>
+          <w:rtl w:val="0"/>
+        </w:rPr>
+        <w:t xml:space="preserve">Mer detaljerade kodexempel</w:t>
+      </w:r>
+      <w:r>
+        <w:rPr>
+          <w:rtl w:val="0"/>
+        </w:rPr>
+      </w:r>
+    </w:p>
+    <w:p>
+      <w:pPr>
+        <w:rPr>
+          <w:b w:val="1"/>
+          <w:i w:val="1"/>
+          <w:sz w:val="24"/>
+          <w:szCs w:val="24"/>
+        </w:rPr>
+      </w:pPr>
+      <w:r>
+        <w:rPr>
+          <w:b w:val="1"/>
+          <w:i w:val="1"/>
+          <w:sz w:val="24"/>
+          <w:szCs w:val="24"/>
+          <w:rtl w:val="0"/>
+        </w:rPr>
+        <w:t xml:space="preserve">start program</w:t>
+      </w:r>
+    </w:p>
+    <w:p>
+      <w:pPr>
+        <w:rPr>
+          <w:i w:val="1"/>
+          <w:sz w:val="24"/>
+          <w:szCs w:val="24"/>
+        </w:rPr>
+      </w:pPr>
+      <w:r>
+        <w:rPr>
+          <w:rtl w:val="0"/>
+        </w:rPr>
+      </w:r>
+    </w:p>
+    <w:p>
+      <w:pPr>
+        <w:rPr>
+          <w:i w:val="1"/>
+          <w:sz w:val="24"/>
+          <w:szCs w:val="24"/>
+        </w:rPr>
+      </w:pPr>
+      <w:r>
+        <w:rPr>
+          <w:i w:val="1"/>
+          <w:sz w:val="24"/>
+          <w:szCs w:val="24"/>
+          <w:rtl w:val="0"/>
+        </w:rPr>
+        <w:t xml:space="preserve">a = 5</w:t>
+      </w:r>
+    </w:p>
+    <w:p>
+      <w:pPr>
+        <w:rPr>
+          <w:i w:val="1"/>
+          <w:sz w:val="24"/>
+          <w:szCs w:val="24"/>
+        </w:rPr>
+      </w:pPr>
+      <w:r>
+        <w:rPr>
+          <w:i w:val="1"/>
+          <w:sz w:val="24"/>
+          <w:szCs w:val="24"/>
+          <w:rtl w:val="0"/>
+        </w:rPr>
+        <w:t xml:space="preserve">b = 8</w:t>
+      </w:r>
+    </w:p>
+    <w:p>
+      <w:pPr>
+        <w:rPr>
+          <w:i w:val="1"/>
+          <w:sz w:val="24"/>
+          <w:szCs w:val="24"/>
+        </w:rPr>
+      </w:pPr>
+      <w:r>
+        <w:rPr>
+          <w:rtl w:val="0"/>
+        </w:rPr>
+      </w:r>
+    </w:p>
+    <w:p>
+      <w:pPr>
+        <w:rPr>
+          <w:i w:val="1"/>
+          <w:sz w:val="24"/>
+          <w:szCs w:val="24"/>
+        </w:rPr>
+      </w:pPr>
+      <w:r>
+        <w:rPr>
+          <w:i w:val="1"/>
+          <w:sz w:val="24"/>
+          <w:szCs w:val="24"/>
+          <w:rtl w:val="0"/>
+        </w:rPr>
+        <w:t xml:space="preserve">define myfunc(a, b)</w:t>
+      </w:r>
+    </w:p>
+    <w:p>
+      <w:pPr>
+        <w:rPr>
+          <w:i w:val="1"/>
+          <w:sz w:val="24"/>
+          <w:szCs w:val="24"/>
+        </w:rPr>
+      </w:pPr>
+      <w:r>
+        <w:rPr>
+          <w:rtl w:val="0"/>
+        </w:rPr>
+      </w:r>
+    </w:p>
+    <w:p>
+      <w:pPr>
+        <w:rPr>
+          <w:i w:val="1"/>
+          <w:sz w:val="24"/>
+          <w:szCs w:val="24"/>
+        </w:rPr>
+      </w:pPr>
+      <w:r>
+        <w:rPr>
+          <w:i w:val="1"/>
+          <w:sz w:val="24"/>
+          <w:szCs w:val="24"/>
+          <w:rtl w:val="0"/>
+        </w:rPr>
+        <w:t xml:space="preserve">if ( a &lt; b ) then</w:t>
+      </w:r>
+    </w:p>
+    <w:p>
+      <w:pPr>
+        <w:rPr>
+          <w:i w:val="1"/>
+          <w:sz w:val="24"/>
+          <w:szCs w:val="24"/>
+        </w:rPr>
+      </w:pPr>
+      <w:r>
+        <w:rPr>
+          <w:i w:val="1"/>
+          <w:sz w:val="24"/>
+          <w:szCs w:val="24"/>
+          <w:rtl w:val="0"/>
+        </w:rPr>
+        <w:t xml:space="preserve">write “a is smaller than b”</w:t>
+      </w:r>
+    </w:p>
+    <w:p>
+      <w:pPr>
+        <w:rPr>
+          <w:i w:val="1"/>
+          <w:sz w:val="24"/>
+          <w:szCs w:val="24"/>
+        </w:rPr>
+      </w:pPr>
+      <w:r>
+        <w:rPr>
+          <w:rtl w:val="0"/>
+        </w:rPr>
+      </w:r>
+    </w:p>
+    <w:p>
+      <w:pPr>
+        <w:rPr>
+          <w:i w:val="1"/>
+          <w:sz w:val="24"/>
+          <w:szCs w:val="24"/>
+        </w:rPr>
+      </w:pPr>
+      <w:r>
+        <w:rPr>
+          <w:i w:val="1"/>
+          <w:sz w:val="24"/>
+          <w:szCs w:val="24"/>
+          <w:rtl w:val="0"/>
+        </w:rPr>
+        <w:t xml:space="preserve">else if ( b &lt; a) then</w:t>
+      </w:r>
+    </w:p>
+    <w:p>
+      <w:pPr>
+        <w:rPr>
+          <w:i w:val="1"/>
+          <w:sz w:val="24"/>
+          <w:szCs w:val="24"/>
+        </w:rPr>
+      </w:pPr>
+      <w:r>
+        <w:rPr>
+          <w:i w:val="1"/>
+          <w:sz w:val="24"/>
+          <w:szCs w:val="24"/>
+          <w:rtl w:val="0"/>
+        </w:rPr>
+        <w:t xml:space="preserve">write "b is smaller than a"</w:t>
+      </w:r>
+    </w:p>
+    <w:p>
+      <w:pPr>
+        <w:rPr>
+          <w:i w:val="1"/>
+          <w:sz w:val="24"/>
+          <w:szCs w:val="24"/>
+        </w:rPr>
+      </w:pPr>
+      <w:r>
+        <w:rPr>
+          <w:rtl w:val="0"/>
+        </w:rPr>
+      </w:r>
+    </w:p>
+    <w:p>
+      <w:pPr>
+        <w:rPr>
+          <w:i w:val="1"/>
+          <w:sz w:val="24"/>
+          <w:szCs w:val="24"/>
+        </w:rPr>
+      </w:pPr>
+      <w:r>
+        <w:rPr>
+          <w:i w:val="1"/>
+          <w:sz w:val="24"/>
+          <w:szCs w:val="24"/>
+          <w:rtl w:val="0"/>
+        </w:rPr>
+        <w:t xml:space="preserve">otherwise</w:t>
+      </w:r>
+    </w:p>
+    <w:p>
+      <w:pPr>
+        <w:rPr>
+          <w:i w:val="1"/>
+          <w:sz w:val="24"/>
+          <w:szCs w:val="24"/>
+        </w:rPr>
+      </w:pPr>
+      <w:r>
+        <w:rPr>
+          <w:i w:val="1"/>
+          <w:sz w:val="24"/>
+          <w:szCs w:val="24"/>
+          <w:rtl w:val="0"/>
+        </w:rPr>
+        <w:t xml:space="preserve">write “b is bigger than a”</w:t>
+      </w:r>
+    </w:p>
+    <w:p>
+      <w:pPr>
+        <w:rPr>
+          <w:i w:val="1"/>
+          <w:sz w:val="24"/>
+          <w:szCs w:val="24"/>
+        </w:rPr>
+      </w:pPr>
+      <w:r>
+        <w:rPr>
+          <w:i w:val="1"/>
+          <w:sz w:val="24"/>
+          <w:szCs w:val="24"/>
+          <w:rtl w:val="0"/>
+        </w:rPr>
+        <w:t xml:space="preserve">endif</w:t>
+      </w:r>
+    </w:p>
+    <w:p>
+      <w:pPr>
+        <w:rPr>
+          <w:i w:val="1"/>
+          <w:sz w:val="24"/>
+          <w:szCs w:val="24"/>
+        </w:rPr>
+      </w:pPr>
+      <w:r>
+        <w:rPr>
+          <w:rtl w:val="0"/>
+        </w:rPr>
+      </w:r>
+    </w:p>
+    <w:p>
+      <w:pPr>
+        <w:rPr>
+          <w:i w:val="1"/>
+          <w:sz w:val="24"/>
+          <w:szCs w:val="24"/>
+        </w:rPr>
+      </w:pPr>
+      <w:r>
+        <w:rPr>
+          <w:i w:val="1"/>
+          <w:sz w:val="24"/>
+          <w:szCs w:val="24"/>
+          <w:rtl w:val="0"/>
+        </w:rPr>
+        <w:t xml:space="preserve">return "the end"</w:t>
+      </w:r>
+    </w:p>
+    <w:p>
+      <w:pPr>
+        <w:rPr>
+          <w:i w:val="1"/>
+          <w:sz w:val="24"/>
+          <w:szCs w:val="24"/>
+        </w:rPr>
+      </w:pPr>
+      <w:r>
+        <w:rPr>
+          <w:rtl w:val="0"/>
+        </w:rPr>
+      </w:r>
+    </w:p>
+    <w:p>
+      <w:pPr>
+        <w:rPr>
+          <w:i w:val="1"/>
+          <w:sz w:val="24"/>
+          <w:szCs w:val="24"/>
+        </w:rPr>
+      </w:pPr>
+      <w:r>
+        <w:rPr>
+          <w:i w:val="1"/>
+          <w:sz w:val="24"/>
+          <w:szCs w:val="24"/>
+          <w:rtl w:val="0"/>
+        </w:rPr>
+        <w:t xml:space="preserve">enddef</w:t>
+      </w:r>
+    </w:p>
+    <w:p>
+      <w:pPr>
+        <w:rPr>
+          <w:i w:val="1"/>
+          <w:sz w:val="24"/>
+          <w:szCs w:val="24"/>
+        </w:rPr>
+      </w:pPr>
+      <w:r>
+        <w:rPr>
+          <w:rtl w:val="0"/>
+        </w:rPr>
+      </w:r>
+    </w:p>
+    <w:p>
+      <w:pPr>
+        <w:rPr>
+          <w:i w:val="1"/>
+          <w:sz w:val="24"/>
+          <w:szCs w:val="24"/>
+        </w:rPr>
+      </w:pPr>
+      <w:r>
+        <w:rPr>
+          <w:i w:val="1"/>
+          <w:sz w:val="24"/>
+          <w:szCs w:val="24"/>
+          <w:rtl w:val="0"/>
+        </w:rPr>
+        <w:t xml:space="preserve">myfunc(a, b)</w:t>
+      </w:r>
+    </w:p>
+    <w:p>
+      <w:pPr>
+        <w:rPr>
+          <w:i w:val="1"/>
+          <w:sz w:val="24"/>
+          <w:szCs w:val="24"/>
+        </w:rPr>
+      </w:pPr>
+      <w:r>
+        <w:rPr>
+          <w:rtl w:val="0"/>
+        </w:rPr>
+      </w:r>
+    </w:p>
+    <w:p>
+      <w:pPr>
+        <w:rPr>
+          <w:i w:val="1"/>
+          <w:sz w:val="24"/>
+          <w:szCs w:val="24"/>
+        </w:rPr>
+      </w:pPr>
+      <w:r>
+        <w:rPr>
+          <w:i w:val="1"/>
+          <w:sz w:val="24"/>
+          <w:szCs w:val="24"/>
+          <w:rtl w:val="0"/>
+        </w:rPr>
+        <w:t xml:space="preserve">while (y &lt; 5)</w:t>
+      </w:r>
+    </w:p>
+    <w:p>
+      <w:pPr>
+        <w:rPr>
+          <w:i w:val="1"/>
+          <w:sz w:val="24"/>
+          <w:szCs w:val="24"/>
+        </w:rPr>
+      </w:pPr>
+      <w:r>
+        <w:rPr>
+          <w:i w:val="1"/>
+          <w:sz w:val="24"/>
+          <w:szCs w:val="24"/>
+          <w:rtl w:val="0"/>
+        </w:rPr>
+        <w:t xml:space="preserve">write “y is less than five”</w:t>
+      </w:r>
+    </w:p>
+    <w:p>
+      <w:pPr>
+        <w:rPr>
+          <w:i w:val="1"/>
+          <w:sz w:val="24"/>
+          <w:szCs w:val="24"/>
+        </w:rPr>
+      </w:pPr>
+      <w:r>
+        <w:rPr>
+          <w:i w:val="1"/>
+          <w:sz w:val="24"/>
+          <w:szCs w:val="24"/>
+          <w:rtl w:val="0"/>
+        </w:rPr>
+        <w:t xml:space="preserve">endwhile</w:t>
+      </w:r>
+    </w:p>
+    <w:p>
+      <w:pPr>
+        <w:rPr>
+          <w:i w:val="1"/>
+          <w:sz w:val="24"/>
+          <w:szCs w:val="24"/>
+        </w:rPr>
+      </w:pPr>
+      <w:r>
+        <w:rPr>
+          <w:rtl w:val="0"/>
+        </w:rPr>
+      </w:r>
+    </w:p>
+    <w:p>
+      <w:pPr>
+        <w:rPr>
+          <w:i w:val="1"/>
+          <w:sz w:val="24"/>
+          <w:szCs w:val="24"/>
+        </w:rPr>
+      </w:pPr>
+      <w:r>
+        <w:rPr>
+          <w:i w:val="1"/>
+          <w:sz w:val="24"/>
+          <w:szCs w:val="24"/>
+          <w:rtl w:val="0"/>
+        </w:rPr>
+        <w:t xml:space="preserve">x = "Hej "</w:t>
+      </w:r>
+    </w:p>
+    <w:p>
+      <w:pPr>
+        <w:rPr>
+          <w:i w:val="1"/>
+          <w:sz w:val="24"/>
+          <w:szCs w:val="24"/>
+        </w:rPr>
+      </w:pPr>
+      <w:r>
+        <w:rPr>
+          <w:i w:val="1"/>
+          <w:sz w:val="24"/>
+          <w:szCs w:val="24"/>
+          <w:rtl w:val="0"/>
+        </w:rPr>
+        <w:t xml:space="preserve">y = "på "</w:t>
+      </w:r>
+    </w:p>
+    <w:p>
+      <w:pPr>
+        <w:rPr>
+          <w:i w:val="1"/>
+          <w:sz w:val="24"/>
+          <w:szCs w:val="24"/>
+        </w:rPr>
+      </w:pPr>
+      <w:r>
+        <w:rPr>
+          <w:rtl w:val="0"/>
+        </w:rPr>
+      </w:r>
+    </w:p>
+    <w:p>
+      <w:pPr>
+        <w:rPr>
+          <w:i w:val="1"/>
+          <w:sz w:val="24"/>
+          <w:szCs w:val="24"/>
+        </w:rPr>
+      </w:pPr>
+      <w:r>
+        <w:rPr>
+          <w:i w:val="1"/>
+          <w:sz w:val="24"/>
+          <w:szCs w:val="24"/>
+          <w:rtl w:val="0"/>
+        </w:rPr>
+        <w:t xml:space="preserve">write x plus y plus "dig!" ## Hej på dig!</w:t>
+      </w:r>
+      <w:r>
+        <w:rPr>
+          <w:rtl w:val="0"/>
+        </w:rPr>
+      </w:r>
+    </w:p>
+    <w:p>
+      <w:pPr>
+        <w:rPr>
+          <w:i w:val="1"/>
+          <w:sz w:val="24"/>
+          <w:szCs w:val="24"/>
+        </w:rPr>
+      </w:pPr>
+      <w:r>
+        <w:rPr>
+          <w:i w:val="1"/>
+          <w:sz w:val="24"/>
+          <w:szCs w:val="24"/>
+          <w:rtl w:val="0"/>
+        </w:rPr>
+        <w:t xml:space="preserve">write x plus y plus “dig!” plus 2 </w:t>
+      </w:r>
+      <w:r>
+        <w:rPr>
+          <w:i w:val="1"/>
+          <w:sz w:val="24"/>
+          <w:szCs w:val="24"/>
+          <w:rtl w:val="0"/>
+        </w:rPr>
+        <w:t xml:space="preserve">##felmeddelande </w:t>
+      </w:r>
+      <w:r>
+        <w:rPr>
+          <w:i w:val="1"/>
+          <w:sz w:val="24"/>
+          <w:szCs w:val="24"/>
+          <w:rtl w:val="0"/>
+        </w:rPr>
+        <w:t xml:space="preserve">(titta Andra relevanta detaljer)</w:t>
+      </w:r>
+      <w:r>
+        <w:rPr>
+          <w:rtl w:val="0"/>
+        </w:rPr>
+      </w:r>
+    </w:p>
+    <w:p>
+      <w:pPr>
+        <w:rPr>
+          <w:i w:val="1"/>
+          <w:sz w:val="24"/>
+          <w:szCs w:val="24"/>
+        </w:rPr>
+      </w:pPr>
+      <w:r>
+        <w:rPr>
+          <w:rtl w:val="0"/>
+        </w:rPr>
+      </w:r>
+    </w:p>
+    <w:p>
+      <w:pPr>
+        <w:rPr>
+          <w:i w:val="1"/>
+          <w:sz w:val="24"/>
+          <w:szCs w:val="24"/>
+        </w:rPr>
+      </w:pPr>
+      <w:r>
+        <w:rPr>
+          <w:i w:val="1"/>
+          <w:sz w:val="24"/>
+          <w:szCs w:val="24"/>
+          <w:rtl w:val="0"/>
+        </w:rPr>
+        <w:t xml:space="preserve">f = 5 * 5 ##term</w:t>
+      </w:r>
+    </w:p>
+    <w:p>
+      <w:pPr>
+        <w:rPr>
+          <w:i w:val="1"/>
+          <w:sz w:val="24"/>
+          <w:szCs w:val="24"/>
+        </w:rPr>
+      </w:pPr>
+      <w:r>
+        <w:rPr>
+          <w:i w:val="1"/>
+          <w:sz w:val="24"/>
+          <w:szCs w:val="24"/>
+          <w:rtl w:val="0"/>
+        </w:rPr>
+        <w:t xml:space="preserve">f * 2 ##term * atom</w:t>
+      </w:r>
+    </w:p>
+    <w:p>
+      <w:pPr>
+        <w:rPr>
+          <w:i w:val="1"/>
+          <w:sz w:val="24"/>
+          <w:szCs w:val="24"/>
+        </w:rPr>
+      </w:pPr>
+      <w:r>
+        <w:rPr>
+          <w:i w:val="1"/>
+          <w:sz w:val="24"/>
+          <w:szCs w:val="24"/>
+          <w:rtl w:val="0"/>
+        </w:rPr>
+        <w:t xml:space="preserve">5 / 5</w:t>
+      </w:r>
+    </w:p>
+    <w:p>
+      <w:pPr>
+        <w:rPr>
+          <w:i w:val="1"/>
+          <w:sz w:val="24"/>
+          <w:szCs w:val="24"/>
+        </w:rPr>
+      </w:pPr>
+      <w:r>
+        <w:rPr>
+          <w:rtl w:val="0"/>
+        </w:rPr>
+      </w:r>
+    </w:p>
+    <w:p>
+      <w:pPr>
+        <w:rPr>
+          <w:i w:val="1"/>
+          <w:sz w:val="24"/>
+          <w:szCs w:val="24"/>
+        </w:rPr>
+      </w:pPr>
+      <w:r>
+        <w:rPr>
+          <w:i w:val="1"/>
+          <w:sz w:val="24"/>
+          <w:szCs w:val="24"/>
+          <w:rtl w:val="0"/>
+        </w:rPr>
+        <w:t xml:space="preserve">g = 1 + 2 ##expr + expr</w:t>
+      </w:r>
+    </w:p>
+    <w:p>
+      <w:pPr>
+        <w:rPr>
+          <w:i w:val="1"/>
+          <w:sz w:val="24"/>
+          <w:szCs w:val="24"/>
+        </w:rPr>
+      </w:pPr>
+      <w:r>
+        <w:rPr>
+          <w:i w:val="1"/>
+          <w:sz w:val="24"/>
+          <w:szCs w:val="24"/>
+          <w:rtl w:val="0"/>
+        </w:rPr>
+        <w:t xml:space="preserve">g - 3 ##expr - term</w:t>
+      </w:r>
+    </w:p>
+    <w:p>
+      <w:pPr>
+        <w:rPr>
+          <w:i w:val="1"/>
+          <w:sz w:val="24"/>
+          <w:szCs w:val="24"/>
+        </w:rPr>
+      </w:pPr>
+      <w:r>
+        <w:rPr>
+          <w:rtl w:val="0"/>
+        </w:rPr>
+      </w:r>
+    </w:p>
+    <w:p>
+      <w:pPr>
+        <w:rPr>
+          <w:b w:val="1"/>
+          <w:i w:val="1"/>
+          <w:sz w:val="24"/>
+          <w:szCs w:val="24"/>
+        </w:rPr>
+      </w:pPr>
+      <w:r>
+        <w:rPr>
+          <w:b w:val="1"/>
+          <w:i w:val="1"/>
+          <w:sz w:val="24"/>
+          <w:szCs w:val="24"/>
+          <w:rtl w:val="0"/>
+        </w:rPr>
+        <w:t xml:space="preserve">end program</w:t>
+      </w:r>
+    </w:p>
+    <w:p>
+      <w:pPr>
+        <w:rPr>
+          <w:b w:val="1"/>
+          <w:i w:val="1"/>
+          <w:sz w:val="24"/>
+          <w:szCs w:val="24"/>
+        </w:rPr>
+      </w:pPr>
+      <w:r>
+        <w:rPr>
+          <w:rtl w:val="0"/>
+        </w:rPr>
+      </w:r>
+    </w:p>
+    <w:p>
+      <w:pPr>
+        <w:rPr>
+          <w:b w:val="1"/>
+          <w:i w:val="1"/>
+          <w:sz w:val="24"/>
+          <w:szCs w:val="24"/>
+        </w:rPr>
+      </w:pPr>
+      <w:r>
+        <w:rPr>
+          <w:rtl w:val="0"/>
+        </w:rPr>
       </w:r>
     </w:p>
     <w:p>
@@ -2119,1200 +3275,94 @@
           <w:ilvl w:val="0"/>
           <w:numId w:val="2"/>
         </w:numPr>
-        <w:spacing w:after="0" w:afterAutospacing="0" w:line="240" w:lineRule="auto"/>
+        <w:spacing w:after="240" w:lineRule="auto"/>
         <w:ind w:left="720" w:hanging="360"/>
         <w:rPr>
           <w:b w:val="1"/>
-          <w:i w:val="1"/>
-          <w:sz w:val="24"/>
-          <w:szCs w:val="24"/>
-        </w:rPr>
-      </w:pPr>
-      <w:r>
-        <w:rPr>
-          <w:rtl w:val="0"/>
-        </w:rPr>
-      </w:r>
-    </w:p>
-    <w:p>
-      <w:pPr>
-        <w:numPr>
-          <w:ilvl w:val="0"/>
-          <w:numId w:val="2"/>
-        </w:numPr>
-        <w:spacing w:after="0" w:afterAutospacing="0" w:line="240" w:lineRule="auto"/>
-        <w:ind w:left="720" w:hanging="360"/>
-        <w:rPr>
-          <w:b w:val="1"/>
-          <w:i w:val="1"/>
-          <w:sz w:val="24"/>
-          <w:szCs w:val="24"/>
-        </w:rPr>
-      </w:pPr>
-      <w:r>
-        <w:rPr>
-          <w:b w:val="1"/>
-          <w:i w:val="1"/>
-          <w:sz w:val="24"/>
-          <w:szCs w:val="24"/>
-          <w:rtl w:val="0"/>
-        </w:rPr>
-        <w:t xml:space="preserve">foo()</w:t>
-      </w:r>
-    </w:p>
-    <w:p>
-      <w:pPr>
-        <w:numPr>
-          <w:ilvl w:val="0"/>
-          <w:numId w:val="2"/>
-        </w:numPr>
-        <w:spacing w:after="0" w:afterAutospacing="0" w:line="240" w:lineRule="auto"/>
-        <w:ind w:left="720" w:hanging="360"/>
-        <w:rPr>
-          <w:b w:val="1"/>
-          <w:i w:val="1"/>
-          <w:sz w:val="24"/>
-          <w:szCs w:val="24"/>
-        </w:rPr>
-      </w:pPr>
-      <w:r>
-        <w:rPr>
-          <w:b w:val="1"/>
-          <w:i w:val="1"/>
-          <w:sz w:val="24"/>
-          <w:szCs w:val="24"/>
-          <w:rtl w:val="0"/>
-        </w:rPr>
-        <w:t xml:space="preserve">a = b + 5</w:t>
-      </w:r>
-    </w:p>
-    <w:p>
-      <w:pPr>
-        <w:numPr>
-          <w:ilvl w:val="0"/>
-          <w:numId w:val="2"/>
-        </w:numPr>
-        <w:spacing w:after="0" w:afterAutospacing="0" w:line="240" w:lineRule="auto"/>
-        <w:ind w:left="720" w:hanging="360"/>
-        <w:rPr>
-          <w:b w:val="1"/>
-          <w:i w:val="1"/>
-          <w:sz w:val="24"/>
-          <w:szCs w:val="24"/>
-        </w:rPr>
-      </w:pPr>
-      <w:r>
-        <w:rPr>
-          <w:b w:val="1"/>
-          <w:i w:val="1"/>
-          <w:sz w:val="24"/>
-          <w:szCs w:val="24"/>
-          <w:rtl w:val="0"/>
-        </w:rPr>
-        <w:t xml:space="preserve">return a</w:t>
-      </w:r>
-    </w:p>
-    <w:p>
-      <w:pPr>
-        <w:numPr>
-          <w:ilvl w:val="0"/>
-          <w:numId w:val="2"/>
-        </w:numPr>
-        <w:spacing w:after="0" w:afterAutospacing="0" w:line="240" w:lineRule="auto"/>
-        <w:ind w:left="720" w:hanging="360"/>
-        <w:rPr>
-          <w:b w:val="1"/>
-          <w:i w:val="1"/>
-          <w:sz w:val="24"/>
-          <w:szCs w:val="24"/>
-        </w:rPr>
-      </w:pPr>
-      <w:r>
-        <w:rPr>
-          <w:b w:val="1"/>
-          <w:i w:val="1"/>
-          <w:sz w:val="24"/>
-          <w:szCs w:val="24"/>
-          <w:rtl w:val="0"/>
-        </w:rPr>
-        <w:t xml:space="preserve">end</w:t>
-      </w:r>
-    </w:p>
-    <w:p>
-      <w:pPr>
-        <w:numPr>
-          <w:ilvl w:val="0"/>
-          <w:numId w:val="2"/>
-        </w:numPr>
-        <w:spacing w:after="0" w:afterAutospacing="0" w:line="240" w:lineRule="auto"/>
-        <w:ind w:left="720" w:hanging="360"/>
-        <w:rPr>
-          <w:b w:val="1"/>
-          <w:i w:val="1"/>
-          <w:sz w:val="24"/>
-          <w:szCs w:val="24"/>
-        </w:rPr>
-      </w:pPr>
-      <w:r>
-        <w:rPr>
-          <w:rtl w:val="0"/>
-        </w:rPr>
-      </w:r>
-    </w:p>
-    <w:p>
-      <w:pPr>
-        <w:numPr>
-          <w:ilvl w:val="0"/>
-          <w:numId w:val="2"/>
-        </w:numPr>
-        <w:spacing w:after="0" w:afterAutospacing="0" w:line="240" w:lineRule="auto"/>
-        <w:ind w:left="720" w:hanging="360"/>
-        <w:rPr>
-          <w:b w:val="1"/>
-          <w:i w:val="1"/>
-          <w:sz w:val="24"/>
-          <w:szCs w:val="24"/>
-        </w:rPr>
-      </w:pPr>
-      <w:r>
-        <w:rPr>
-          <w:b w:val="1"/>
-          <w:i w:val="1"/>
-          <w:sz w:val="24"/>
-          <w:szCs w:val="24"/>
-          <w:rtl w:val="0"/>
-        </w:rPr>
-        <w:t xml:space="preserve">bar()</w:t>
-      </w:r>
-    </w:p>
-    <w:p>
-      <w:pPr>
-        <w:numPr>
-          <w:ilvl w:val="0"/>
-          <w:numId w:val="2"/>
-        </w:numPr>
-        <w:spacing w:after="0" w:afterAutospacing="0" w:line="240" w:lineRule="auto"/>
-        <w:ind w:left="720" w:hanging="360"/>
-        <w:rPr>
-          <w:b w:val="1"/>
-          <w:i w:val="1"/>
-          <w:sz w:val="24"/>
-          <w:szCs w:val="24"/>
-        </w:rPr>
-      </w:pPr>
-      <w:r>
-        <w:rPr>
-          <w:b w:val="1"/>
-          <w:i w:val="1"/>
-          <w:sz w:val="24"/>
-          <w:szCs w:val="24"/>
-          <w:rtl w:val="0"/>
-        </w:rPr>
-        <w:t xml:space="preserve">b = 2</w:t>
-      </w:r>
-    </w:p>
-    <w:p>
-      <w:pPr>
-        <w:numPr>
-          <w:ilvl w:val="0"/>
-          <w:numId w:val="2"/>
-        </w:numPr>
-        <w:spacing w:after="0" w:afterAutospacing="0" w:line="240" w:lineRule="auto"/>
-        <w:ind w:left="720" w:hanging="360"/>
-        <w:rPr>
-          <w:b w:val="1"/>
-          <w:i w:val="1"/>
-          <w:sz w:val="24"/>
-          <w:szCs w:val="24"/>
-        </w:rPr>
-      </w:pPr>
-      <w:r>
-        <w:rPr>
-          <w:b w:val="1"/>
-          <w:i w:val="1"/>
-          <w:sz w:val="24"/>
-          <w:szCs w:val="24"/>
-          <w:rtl w:val="0"/>
-        </w:rPr>
-        <w:t xml:space="preserve">return foo()</w:t>
-      </w:r>
-    </w:p>
-    <w:p>
-      <w:pPr>
-        <w:numPr>
-          <w:ilvl w:val="0"/>
-          <w:numId w:val="2"/>
-        </w:numPr>
-        <w:spacing w:after="0" w:afterAutospacing="0" w:line="240" w:lineRule="auto"/>
-        <w:ind w:left="720" w:hanging="360"/>
-        <w:rPr>
-          <w:b w:val="1"/>
-          <w:i w:val="1"/>
-          <w:sz w:val="24"/>
-          <w:szCs w:val="24"/>
-        </w:rPr>
-      </w:pPr>
-      <w:r>
-        <w:rPr>
-          <w:b w:val="1"/>
-          <w:i w:val="1"/>
-          <w:sz w:val="24"/>
-          <w:szCs w:val="24"/>
-          <w:rtl w:val="0"/>
-        </w:rPr>
-        <w:t xml:space="preserve">end</w:t>
-      </w:r>
-    </w:p>
-    <w:p>
-      <w:pPr>
-        <w:numPr>
-          <w:ilvl w:val="0"/>
-          <w:numId w:val="2"/>
-        </w:numPr>
-        <w:spacing w:after="0" w:afterAutospacing="0" w:line="240" w:lineRule="auto"/>
-        <w:ind w:left="720" w:hanging="360"/>
-        <w:rPr>
-          <w:b w:val="1"/>
-          <w:i w:val="1"/>
-          <w:sz w:val="24"/>
-          <w:szCs w:val="24"/>
-        </w:rPr>
-      </w:pPr>
-      <w:r>
-        <w:rPr>
-          <w:rtl w:val="0"/>
-        </w:rPr>
-      </w:r>
-    </w:p>
-    <w:p>
-      <w:pPr>
-        <w:numPr>
-          <w:ilvl w:val="0"/>
-          <w:numId w:val="2"/>
-        </w:numPr>
-        <w:spacing w:after="0" w:afterAutospacing="0" w:line="240" w:lineRule="auto"/>
-        <w:ind w:left="720" w:hanging="360"/>
-        <w:rPr>
-          <w:b w:val="1"/>
-          <w:i w:val="1"/>
-          <w:sz w:val="24"/>
-          <w:szCs w:val="24"/>
-        </w:rPr>
-      </w:pPr>
-      <w:r>
-        <w:rPr>
-          <w:b w:val="1"/>
-          <w:i w:val="1"/>
-          <w:sz w:val="24"/>
-          <w:szCs w:val="24"/>
-          <w:rtl w:val="0"/>
-        </w:rPr>
-        <w:t xml:space="preserve">foo() // returns 10</w:t>
-      </w:r>
-    </w:p>
-    <w:p>
-      <w:pPr>
-        <w:numPr>
-          <w:ilvl w:val="0"/>
-          <w:numId w:val="2"/>
-        </w:numPr>
-        <w:spacing w:after="240" w:line="240" w:lineRule="auto"/>
-        <w:ind w:left="720" w:hanging="360"/>
-        <w:rPr>
-          <w:b w:val="1"/>
-          <w:i w:val="1"/>
-          <w:sz w:val="24"/>
-          <w:szCs w:val="24"/>
-        </w:rPr>
-      </w:pPr>
-      <w:r>
-        <w:rPr>
-          <w:b w:val="1"/>
-          <w:i w:val="1"/>
-          <w:sz w:val="24"/>
-          <w:szCs w:val="24"/>
-          <w:rtl w:val="0"/>
-        </w:rPr>
-        <w:t xml:space="preserve">bar() // returns 10</w:t>
-      </w:r>
-    </w:p>
-    <w:p>
-      <w:pPr>
-        <w:spacing w:after="240" w:lineRule="auto"/>
-        <w:rPr>
-          <w:sz w:val="24"/>
-          <w:szCs w:val="24"/>
-        </w:rPr>
-      </w:pPr>
-      <w:r>
-        <w:rPr>
-          <w:rtl w:val="0"/>
-        </w:rPr>
-      </w:r>
-    </w:p>
-    <w:p>
-      <w:pPr>
-        <w:spacing w:after="240" w:lineRule="auto"/>
-        <w:rPr>
-          <w:sz w:val="24"/>
-          <w:szCs w:val="24"/>
-        </w:rPr>
-      </w:pPr>
-      <w:r>
-        <w:rPr>
-          <w:rtl w:val="0"/>
-        </w:rPr>
-      </w:r>
-    </w:p>
-    <w:p>
-      <w:pPr>
-        <w:spacing w:after="240" w:lineRule="auto"/>
-        <w:rPr>
-          <w:sz w:val="24"/>
-          <w:szCs w:val="24"/>
-        </w:rPr>
-      </w:pPr>
-      <w:r>
-        <w:rPr>
-          <w:rtl w:val="0"/>
-        </w:rPr>
-      </w:r>
-    </w:p>
-    <w:p>
-      <w:pPr>
-        <w:spacing w:after="240" w:lineRule="auto"/>
-        <w:rPr>
-          <w:sz w:val="24"/>
-          <w:szCs w:val="24"/>
-        </w:rPr>
-      </w:pPr>
-      <w:r>
-        <w:rPr>
-          <w:rtl w:val="0"/>
-        </w:rPr>
-      </w:r>
-    </w:p>
-    <w:p>
-      <w:pPr>
-        <w:spacing w:after="240" w:lineRule="auto"/>
-        <w:rPr>
-          <w:sz w:val="24"/>
-          <w:szCs w:val="24"/>
-        </w:rPr>
-      </w:pPr>
-      <w:r>
-        <w:rPr>
-          <w:rtl w:val="0"/>
-        </w:rPr>
-      </w:r>
-    </w:p>
-    <w:p>
-      <w:pPr>
-        <w:numPr>
-          <w:ilvl w:val="0"/>
-          <w:numId w:val="1"/>
-        </w:numPr>
-        <w:spacing w:after="240" w:lineRule="auto"/>
-        <w:ind w:left="720" w:hanging="360"/>
-        <w:rPr>
-          <w:b w:val="1"/>
-          <w:sz w:val="24"/>
-          <w:szCs w:val="24"/>
-        </w:rPr>
-      </w:pPr>
-      <w:r>
-        <w:rPr>
-          <w:b w:val="1"/>
-          <w:sz w:val="24"/>
-          <w:szCs w:val="24"/>
-          <w:rtl w:val="0"/>
-        </w:rPr>
-        <w:t xml:space="preserve">Mer detaljerade kodexempel</w:t>
-      </w:r>
-      <w:r>
-        <w:rPr>
-          <w:rtl w:val="0"/>
-        </w:rPr>
-      </w:r>
-    </w:p>
-    <w:p>
-      <w:pPr>
-        <w:rPr>
-          <w:b w:val="1"/>
-          <w:i w:val="1"/>
-          <w:sz w:val="24"/>
-          <w:szCs w:val="24"/>
-        </w:rPr>
-      </w:pPr>
-      <w:r>
-        <w:rPr>
-          <w:b w:val="1"/>
-          <w:i w:val="1"/>
-          <w:sz w:val="24"/>
-          <w:szCs w:val="24"/>
-          <w:rtl w:val="0"/>
-        </w:rPr>
-        <w:t xml:space="preserve">start program</w:t>
-      </w:r>
-    </w:p>
-    <w:p>
-      <w:pPr>
-        <w:rPr>
-          <w:b w:val="1"/>
-          <w:i w:val="1"/>
-          <w:sz w:val="24"/>
-          <w:szCs w:val="24"/>
-        </w:rPr>
-      </w:pPr>
-      <w:r>
-        <w:rPr>
-          <w:rtl w:val="0"/>
-        </w:rPr>
-      </w:r>
-    </w:p>
-    <w:p>
-      <w:pPr>
-        <w:rPr>
-          <w:b w:val="1"/>
-          <w:i w:val="1"/>
-          <w:sz w:val="24"/>
-          <w:szCs w:val="24"/>
-        </w:rPr>
-      </w:pPr>
-      <w:r>
-        <w:rPr>
-          <w:b w:val="1"/>
-          <w:i w:val="1"/>
-          <w:sz w:val="24"/>
-          <w:szCs w:val="24"/>
-          <w:rtl w:val="0"/>
-        </w:rPr>
-        <w:t xml:space="preserve">a = 5</w:t>
-      </w:r>
-    </w:p>
-    <w:p>
-      <w:pPr>
-        <w:rPr>
-          <w:b w:val="1"/>
-          <w:i w:val="1"/>
-          <w:sz w:val="24"/>
-          <w:szCs w:val="24"/>
-        </w:rPr>
-      </w:pPr>
-      <w:r>
-        <w:rPr>
-          <w:b w:val="1"/>
-          <w:i w:val="1"/>
-          <w:sz w:val="24"/>
-          <w:szCs w:val="24"/>
-          <w:rtl w:val="0"/>
-        </w:rPr>
-        <w:t xml:space="preserve">b = 8</w:t>
-      </w:r>
-    </w:p>
-    <w:p>
-      <w:pPr>
-        <w:rPr>
-          <w:b w:val="1"/>
-          <w:i w:val="1"/>
-          <w:sz w:val="24"/>
-          <w:szCs w:val="24"/>
-        </w:rPr>
-      </w:pPr>
-      <w:r>
-        <w:rPr>
-          <w:rtl w:val="0"/>
-        </w:rPr>
-      </w:r>
-    </w:p>
-    <w:p>
-      <w:pPr>
-        <w:rPr>
-          <w:b w:val="1"/>
-          <w:i w:val="1"/>
-          <w:sz w:val="24"/>
-          <w:szCs w:val="24"/>
-        </w:rPr>
-      </w:pPr>
-      <w:r>
-        <w:rPr>
-          <w:b w:val="1"/>
-          <w:i w:val="1"/>
-          <w:sz w:val="24"/>
-          <w:szCs w:val="24"/>
-          <w:rtl w:val="0"/>
-        </w:rPr>
-        <w:t xml:space="preserve">define myfunc(a, b)</w:t>
-      </w:r>
-    </w:p>
-    <w:p>
-      <w:pPr>
-        <w:rPr>
-          <w:b w:val="1"/>
-          <w:i w:val="1"/>
-          <w:sz w:val="24"/>
-          <w:szCs w:val="24"/>
-        </w:rPr>
-      </w:pPr>
-      <w:r>
-        <w:rPr>
-          <w:rtl w:val="0"/>
-        </w:rPr>
-      </w:r>
-    </w:p>
-    <w:p>
-      <w:pPr>
-        <w:rPr>
-          <w:b w:val="1"/>
-          <w:i w:val="1"/>
-          <w:sz w:val="24"/>
-          <w:szCs w:val="24"/>
-        </w:rPr>
-      </w:pPr>
-      <w:r>
-        <w:rPr>
-          <w:b w:val="1"/>
-          <w:i w:val="1"/>
-          <w:sz w:val="24"/>
-          <w:szCs w:val="24"/>
-          <w:rtl w:val="0"/>
-        </w:rPr>
-        <w:t xml:space="preserve">if ( a &lt; b ) then</w:t>
-      </w:r>
-    </w:p>
-    <w:p>
-      <w:pPr>
-        <w:rPr>
-          <w:b w:val="1"/>
-          <w:i w:val="1"/>
-          <w:sz w:val="24"/>
-          <w:szCs w:val="24"/>
-        </w:rPr>
-      </w:pPr>
-      <w:r>
-        <w:rPr>
-          <w:b w:val="1"/>
-          <w:i w:val="1"/>
-          <w:sz w:val="24"/>
-          <w:szCs w:val="24"/>
-          <w:rtl w:val="0"/>
-        </w:rPr>
-        <w:t xml:space="preserve">write “a is smaller than b”</w:t>
-      </w:r>
-    </w:p>
-    <w:p>
-      <w:pPr>
-        <w:rPr>
-          <w:b w:val="1"/>
-          <w:i w:val="1"/>
-          <w:sz w:val="24"/>
-          <w:szCs w:val="24"/>
-        </w:rPr>
-      </w:pPr>
-      <w:r>
-        <w:rPr>
-          <w:rtl w:val="0"/>
-        </w:rPr>
-      </w:r>
-    </w:p>
-    <w:p>
-      <w:pPr>
-        <w:rPr>
-          <w:b w:val="1"/>
-          <w:i w:val="1"/>
-          <w:sz w:val="24"/>
-          <w:szCs w:val="24"/>
-        </w:rPr>
-      </w:pPr>
-      <w:r>
-        <w:rPr>
-          <w:b w:val="1"/>
-          <w:i w:val="1"/>
-          <w:sz w:val="24"/>
-          <w:szCs w:val="24"/>
-          <w:rtl w:val="0"/>
-        </w:rPr>
-        <w:t xml:space="preserve">else if ( b &lt; a) then</w:t>
-      </w:r>
-    </w:p>
-    <w:p>
-      <w:pPr>
-        <w:rPr>
-          <w:b w:val="1"/>
-          <w:i w:val="1"/>
-          <w:sz w:val="24"/>
-          <w:szCs w:val="24"/>
-        </w:rPr>
-      </w:pPr>
-      <w:r>
-        <w:rPr>
-          <w:b w:val="1"/>
-          <w:i w:val="1"/>
-          <w:sz w:val="24"/>
-          <w:szCs w:val="24"/>
-          <w:rtl w:val="0"/>
-        </w:rPr>
-        <w:t xml:space="preserve">write "b is smaller than a"</w:t>
-      </w:r>
-    </w:p>
-    <w:p>
-      <w:pPr>
-        <w:rPr>
-          <w:b w:val="1"/>
-          <w:i w:val="1"/>
-          <w:sz w:val="24"/>
-          <w:szCs w:val="24"/>
-        </w:rPr>
-      </w:pPr>
-      <w:r>
-        <w:rPr>
-          <w:rtl w:val="0"/>
-        </w:rPr>
-      </w:r>
-    </w:p>
-    <w:p>
-      <w:pPr>
-        <w:rPr>
-          <w:b w:val="1"/>
-          <w:i w:val="1"/>
-          <w:sz w:val="24"/>
-          <w:szCs w:val="24"/>
-        </w:rPr>
-      </w:pPr>
-      <w:r>
-        <w:rPr>
-          <w:b w:val="1"/>
-          <w:i w:val="1"/>
-          <w:sz w:val="24"/>
-          <w:szCs w:val="24"/>
-          <w:rtl w:val="0"/>
-        </w:rPr>
-        <w:t xml:space="preserve">otherwise</w:t>
-      </w:r>
-    </w:p>
-    <w:p>
-      <w:pPr>
-        <w:rPr>
-          <w:b w:val="1"/>
-          <w:i w:val="1"/>
-          <w:sz w:val="24"/>
-          <w:szCs w:val="24"/>
-        </w:rPr>
-      </w:pPr>
-      <w:r>
-        <w:rPr>
-          <w:b w:val="1"/>
-          <w:i w:val="1"/>
-          <w:sz w:val="24"/>
-          <w:szCs w:val="24"/>
-          <w:rtl w:val="0"/>
-        </w:rPr>
-        <w:t xml:space="preserve">write “b is bigger than a”</w:t>
-      </w:r>
-    </w:p>
-    <w:p>
-      <w:pPr>
-        <w:rPr>
-          <w:b w:val="1"/>
-          <w:i w:val="1"/>
-          <w:sz w:val="24"/>
-          <w:szCs w:val="24"/>
-        </w:rPr>
-      </w:pPr>
-      <w:r>
-        <w:rPr>
-          <w:b w:val="1"/>
-          <w:i w:val="1"/>
-          <w:sz w:val="24"/>
-          <w:szCs w:val="24"/>
-          <w:rtl w:val="0"/>
-        </w:rPr>
-        <w:t xml:space="preserve">endif</w:t>
-      </w:r>
-    </w:p>
-    <w:p>
-      <w:pPr>
-        <w:rPr>
-          <w:b w:val="1"/>
-          <w:i w:val="1"/>
-          <w:sz w:val="24"/>
-          <w:szCs w:val="24"/>
-        </w:rPr>
-      </w:pPr>
-      <w:r>
-        <w:rPr>
-          <w:rtl w:val="0"/>
-        </w:rPr>
-      </w:r>
-    </w:p>
-    <w:p>
-      <w:pPr>
-        <w:rPr>
-          <w:b w:val="1"/>
-          <w:i w:val="1"/>
-          <w:sz w:val="24"/>
-          <w:szCs w:val="24"/>
-        </w:rPr>
-      </w:pPr>
-      <w:r>
-        <w:rPr>
-          <w:b w:val="1"/>
-          <w:i w:val="1"/>
-          <w:sz w:val="24"/>
-          <w:szCs w:val="24"/>
-          <w:rtl w:val="0"/>
-        </w:rPr>
-        <w:t xml:space="preserve">return "the end"</w:t>
-      </w:r>
-    </w:p>
-    <w:p>
-      <w:pPr>
-        <w:rPr>
-          <w:b w:val="1"/>
-          <w:i w:val="1"/>
-          <w:sz w:val="24"/>
-          <w:szCs w:val="24"/>
-        </w:rPr>
-      </w:pPr>
-      <w:r>
-        <w:rPr>
-          <w:rtl w:val="0"/>
-        </w:rPr>
-      </w:r>
-    </w:p>
-    <w:p>
-      <w:pPr>
-        <w:rPr>
-          <w:b w:val="1"/>
-          <w:i w:val="1"/>
-          <w:sz w:val="24"/>
-          <w:szCs w:val="24"/>
-        </w:rPr>
-      </w:pPr>
-      <w:r>
-        <w:rPr>
-          <w:b w:val="1"/>
-          <w:i w:val="1"/>
-          <w:sz w:val="24"/>
-          <w:szCs w:val="24"/>
-          <w:rtl w:val="0"/>
-        </w:rPr>
-        <w:t xml:space="preserve">enddef</w:t>
-      </w:r>
-    </w:p>
-    <w:p>
-      <w:pPr>
-        <w:rPr>
-          <w:b w:val="1"/>
-          <w:i w:val="1"/>
-          <w:sz w:val="24"/>
-          <w:szCs w:val="24"/>
-        </w:rPr>
-      </w:pPr>
-      <w:r>
-        <w:rPr>
-          <w:rtl w:val="0"/>
-        </w:rPr>
-      </w:r>
-    </w:p>
-    <w:p>
-      <w:pPr>
-        <w:rPr>
-          <w:b w:val="1"/>
-          <w:i w:val="1"/>
-          <w:sz w:val="24"/>
-          <w:szCs w:val="24"/>
-        </w:rPr>
-      </w:pPr>
-      <w:r>
-        <w:rPr>
-          <w:b w:val="1"/>
-          <w:i w:val="1"/>
-          <w:sz w:val="24"/>
-          <w:szCs w:val="24"/>
-          <w:rtl w:val="0"/>
-        </w:rPr>
-        <w:t xml:space="preserve">myfunc(a, b)</w:t>
-      </w:r>
-    </w:p>
-    <w:p>
-      <w:pPr>
-        <w:rPr>
-          <w:b w:val="1"/>
-          <w:i w:val="1"/>
-          <w:sz w:val="24"/>
-          <w:szCs w:val="24"/>
-        </w:rPr>
-      </w:pPr>
-      <w:r>
-        <w:rPr>
-          <w:rtl w:val="0"/>
-        </w:rPr>
-      </w:r>
-    </w:p>
-    <w:p>
-      <w:pPr>
-        <w:rPr>
-          <w:b w:val="1"/>
-          <w:i w:val="1"/>
-          <w:sz w:val="24"/>
-          <w:szCs w:val="24"/>
-        </w:rPr>
-      </w:pPr>
-      <w:r>
-        <w:rPr>
-          <w:b w:val="1"/>
-          <w:i w:val="1"/>
-          <w:sz w:val="24"/>
-          <w:szCs w:val="24"/>
-          <w:rtl w:val="0"/>
-        </w:rPr>
-        <w:t xml:space="preserve">while (y &lt; 5)</w:t>
-      </w:r>
-    </w:p>
-    <w:p>
-      <w:pPr>
-        <w:rPr>
-          <w:b w:val="1"/>
-          <w:i w:val="1"/>
-          <w:sz w:val="24"/>
-          <w:szCs w:val="24"/>
-        </w:rPr>
-      </w:pPr>
-      <w:r>
-        <w:rPr>
-          <w:b w:val="1"/>
-          <w:i w:val="1"/>
-          <w:sz w:val="24"/>
-          <w:szCs w:val="24"/>
-          <w:rtl w:val="0"/>
-        </w:rPr>
-        <w:t xml:space="preserve">write “y is less than five”</w:t>
-      </w:r>
-    </w:p>
-    <w:p>
-      <w:pPr>
-        <w:rPr>
-          <w:b w:val="1"/>
-          <w:i w:val="1"/>
-          <w:sz w:val="24"/>
-          <w:szCs w:val="24"/>
-        </w:rPr>
-      </w:pPr>
-      <w:r>
-        <w:rPr>
-          <w:b w:val="1"/>
-          <w:i w:val="1"/>
-          <w:sz w:val="24"/>
-          <w:szCs w:val="24"/>
-          <w:rtl w:val="0"/>
-        </w:rPr>
-        <w:t xml:space="preserve">endwhile</w:t>
-      </w:r>
-    </w:p>
-    <w:p>
-      <w:pPr>
-        <w:rPr>
-          <w:b w:val="1"/>
-          <w:i w:val="1"/>
-          <w:sz w:val="24"/>
-          <w:szCs w:val="24"/>
-        </w:rPr>
-      </w:pPr>
-      <w:r>
-        <w:rPr>
-          <w:rtl w:val="0"/>
-        </w:rPr>
-      </w:r>
-    </w:p>
-    <w:p>
-      <w:pPr>
-        <w:rPr>
-          <w:b w:val="1"/>
-          <w:i w:val="1"/>
-          <w:sz w:val="24"/>
-          <w:szCs w:val="24"/>
-        </w:rPr>
-      </w:pPr>
-      <w:r>
-        <w:rPr>
-          <w:b w:val="1"/>
-          <w:i w:val="1"/>
-          <w:sz w:val="24"/>
-          <w:szCs w:val="24"/>
-          <w:rtl w:val="0"/>
-        </w:rPr>
-        <w:t xml:space="preserve">x = "Hej "</w:t>
-      </w:r>
-    </w:p>
-    <w:p>
-      <w:pPr>
-        <w:rPr>
-          <w:b w:val="1"/>
-          <w:i w:val="1"/>
-          <w:sz w:val="24"/>
-          <w:szCs w:val="24"/>
-        </w:rPr>
-      </w:pPr>
-      <w:r>
-        <w:rPr>
-          <w:b w:val="1"/>
-          <w:i w:val="1"/>
-          <w:sz w:val="24"/>
-          <w:szCs w:val="24"/>
-          <w:rtl w:val="0"/>
-        </w:rPr>
-        <w:t xml:space="preserve">y = "på "</w:t>
-      </w:r>
-    </w:p>
-    <w:p>
-      <w:pPr>
-        <w:rPr>
-          <w:b w:val="1"/>
-          <w:i w:val="1"/>
-          <w:sz w:val="24"/>
-          <w:szCs w:val="24"/>
-        </w:rPr>
-      </w:pPr>
-      <w:r>
-        <w:rPr>
-          <w:rtl w:val="0"/>
-        </w:rPr>
-      </w:r>
-    </w:p>
-    <w:p>
-      <w:pPr>
-        <w:rPr>
-          <w:b w:val="1"/>
-          <w:i w:val="1"/>
-          <w:sz w:val="24"/>
-          <w:szCs w:val="24"/>
-        </w:rPr>
-      </w:pPr>
-      <w:r>
-        <w:rPr>
-          <w:b w:val="1"/>
-          <w:i w:val="1"/>
-          <w:sz w:val="24"/>
-          <w:szCs w:val="24"/>
-          <w:rtl w:val="0"/>
-        </w:rPr>
-        <w:t xml:space="preserve">write x plus y plus "dig!" ## Hej på dig!</w:t>
-      </w:r>
-      <w:r>
-        <w:rPr>
-          <w:rtl w:val="0"/>
-        </w:rPr>
-      </w:r>
-    </w:p>
-    <w:p>
-      <w:pPr>
-        <w:rPr>
-          <w:b w:val="1"/>
-          <w:i w:val="1"/>
-          <w:sz w:val="24"/>
-          <w:szCs w:val="24"/>
-        </w:rPr>
-      </w:pPr>
-      <w:r>
-        <w:rPr>
-          <w:b w:val="1"/>
-          <w:i w:val="1"/>
-          <w:sz w:val="24"/>
-          <w:szCs w:val="24"/>
-          <w:rtl w:val="0"/>
-        </w:rPr>
-        <w:t xml:space="preserve">write x plus y plus “dig!” plus 2 </w:t>
-      </w:r>
-      <w:r>
-        <w:rPr>
-          <w:b w:val="1"/>
-          <w:i w:val="1"/>
-          <w:sz w:val="24"/>
-          <w:szCs w:val="24"/>
-          <w:rtl w:val="0"/>
-        </w:rPr>
-        <w:t xml:space="preserve">##fel hantering </w:t>
-      </w:r>
-      <w:r>
-        <w:rPr>
-          <w:b w:val="1"/>
-          <w:i w:val="1"/>
-          <w:sz w:val="24"/>
-          <w:szCs w:val="24"/>
-          <w:rtl w:val="0"/>
-        </w:rPr>
-        <w:t xml:space="preserve">(Eftersom man kommer inte kunna plusa intiger med stringar)</w:t>
-      </w:r>
-      <w:r>
-        <w:rPr>
-          <w:rtl w:val="0"/>
-        </w:rPr>
-      </w:r>
-    </w:p>
-    <w:p>
-      <w:pPr>
-        <w:rPr>
-          <w:b w:val="1"/>
-          <w:i w:val="1"/>
-          <w:sz w:val="24"/>
-          <w:szCs w:val="24"/>
-        </w:rPr>
-      </w:pPr>
-      <w:r>
-        <w:rPr>
-          <w:rtl w:val="0"/>
-        </w:rPr>
-      </w:r>
-    </w:p>
-    <w:p>
-      <w:pPr>
-        <w:rPr>
-          <w:b w:val="1"/>
-          <w:i w:val="1"/>
-          <w:sz w:val="24"/>
-          <w:szCs w:val="24"/>
-        </w:rPr>
-      </w:pPr>
-      <w:r>
-        <w:rPr>
-          <w:b w:val="1"/>
-          <w:i w:val="1"/>
-          <w:sz w:val="24"/>
-          <w:szCs w:val="24"/>
-          <w:rtl w:val="0"/>
-        </w:rPr>
-        <w:t xml:space="preserve">f = 5 * 5 ##term</w:t>
-      </w:r>
-    </w:p>
-    <w:p>
-      <w:pPr>
-        <w:rPr>
-          <w:b w:val="1"/>
-          <w:i w:val="1"/>
-          <w:sz w:val="24"/>
-          <w:szCs w:val="24"/>
-        </w:rPr>
-      </w:pPr>
-      <w:r>
-        <w:rPr>
-          <w:b w:val="1"/>
-          <w:i w:val="1"/>
-          <w:sz w:val="24"/>
-          <w:szCs w:val="24"/>
-          <w:rtl w:val="0"/>
-        </w:rPr>
-        <w:t xml:space="preserve">f * 2 ##term * atom</w:t>
-      </w:r>
-    </w:p>
-    <w:p>
-      <w:pPr>
-        <w:rPr>
-          <w:b w:val="1"/>
-          <w:i w:val="1"/>
-          <w:sz w:val="24"/>
-          <w:szCs w:val="24"/>
-        </w:rPr>
-      </w:pPr>
-      <w:r>
-        <w:rPr>
-          <w:b w:val="1"/>
-          <w:i w:val="1"/>
-          <w:sz w:val="24"/>
-          <w:szCs w:val="24"/>
-          <w:rtl w:val="0"/>
-        </w:rPr>
-        <w:t xml:space="preserve">5 / 5</w:t>
-      </w:r>
-    </w:p>
-    <w:p>
-      <w:pPr>
-        <w:rPr>
-          <w:b w:val="1"/>
-          <w:i w:val="1"/>
-          <w:sz w:val="24"/>
-          <w:szCs w:val="24"/>
-        </w:rPr>
-      </w:pPr>
-      <w:r>
-        <w:rPr>
-          <w:rtl w:val="0"/>
-        </w:rPr>
-      </w:r>
-    </w:p>
-    <w:p>
-      <w:pPr>
-        <w:rPr>
-          <w:b w:val="1"/>
-          <w:i w:val="1"/>
-          <w:sz w:val="24"/>
-          <w:szCs w:val="24"/>
-        </w:rPr>
-      </w:pPr>
-      <w:r>
-        <w:rPr>
-          <w:b w:val="1"/>
-          <w:i w:val="1"/>
-          <w:sz w:val="24"/>
-          <w:szCs w:val="24"/>
-          <w:rtl w:val="0"/>
-        </w:rPr>
-        <w:t xml:space="preserve">g = 1 + 2 ##expr + expr</w:t>
-      </w:r>
-    </w:p>
-    <w:p>
-      <w:pPr>
-        <w:rPr>
-          <w:b w:val="1"/>
-          <w:i w:val="1"/>
-          <w:sz w:val="24"/>
-          <w:szCs w:val="24"/>
-        </w:rPr>
-      </w:pPr>
-      <w:r>
-        <w:rPr>
-          <w:b w:val="1"/>
-          <w:i w:val="1"/>
-          <w:sz w:val="24"/>
-          <w:szCs w:val="24"/>
-          <w:rtl w:val="0"/>
-        </w:rPr>
-        <w:t xml:space="preserve">g - 3 ##expr - term</w:t>
-      </w:r>
-    </w:p>
-    <w:p>
-      <w:pPr>
-        <w:rPr>
-          <w:b w:val="1"/>
-          <w:i w:val="1"/>
-          <w:sz w:val="24"/>
-          <w:szCs w:val="24"/>
-        </w:rPr>
-      </w:pPr>
-      <w:r>
-        <w:rPr>
-          <w:rtl w:val="0"/>
-        </w:rPr>
-      </w:r>
-    </w:p>
-    <w:p>
-      <w:pPr>
-        <w:rPr>
-          <w:color w:val="3d85c6"/>
-          <w:sz w:val="24"/>
-          <w:szCs w:val="24"/>
-        </w:rPr>
-      </w:pPr>
-      <w:r>
-        <w:rPr>
-          <w:b w:val="1"/>
-          <w:i w:val="1"/>
-          <w:sz w:val="24"/>
-          <w:szCs w:val="24"/>
-          <w:rtl w:val="0"/>
-        </w:rPr>
-        <w:t xml:space="preserve">end program</w:t>
-      </w:r>
+          <w:sz w:val="24"/>
+          <w:szCs w:val="24"/>
+        </w:rPr>
+      </w:pPr>
+      <w:r>
+        <w:rPr>
+          <w:b w:val="1"/>
+          <w:sz w:val="24"/>
+          <w:szCs w:val="24"/>
+          <w:rtl w:val="0"/>
+        </w:rPr>
+        <w:t xml:space="preserve">Andra relevanta detaljer</w:t>
+      </w:r>
+    </w:p>
+    <w:p>
+      <w:pPr>
+        <w:rPr>
+          <w:sz w:val="24"/>
+          <w:szCs w:val="24"/>
+        </w:rPr>
+      </w:pPr>
+      <w:r>
+        <w:rPr>
+          <w:b w:val="1"/>
+          <w:i w:val="1"/>
+          <w:sz w:val="24"/>
+          <w:szCs w:val="24"/>
+          <w:rtl w:val="0"/>
+        </w:rPr>
+        <w:t xml:space="preserve">(write “Hej ” plus 2)</w:t>
+      </w:r>
+      <w:r>
+        <w:rPr>
+          <w:sz w:val="24"/>
+          <w:szCs w:val="24"/>
+          <w:rtl w:val="0"/>
+        </w:rPr>
+        <w:t xml:space="preserve"> </w:t>
+      </w:r>
+      <w:r>
+        <w:rPr>
+          <w:sz w:val="24"/>
+          <w:szCs w:val="24"/>
+          <w:rtl w:val="0"/>
+        </w:rPr>
+        <w:t xml:space="preserve">Kommer skicka fel meddelande till användaren.</w:t>
+      </w:r>
+    </w:p>
+    <w:p>
+      <w:pPr>
+        <w:rPr>
+          <w:sz w:val="24"/>
+          <w:szCs w:val="24"/>
+        </w:rPr>
+      </w:pPr>
+      <w:r>
+        <w:rPr>
+          <w:sz w:val="24"/>
+          <w:szCs w:val="24"/>
+          <w:rtl w:val="0"/>
+        </w:rPr>
+        <w:t xml:space="preserve">Då kommer vi fixa fel hantering </w:t>
+      </w:r>
+      <w:r>
+        <w:rPr>
+          <w:sz w:val="24"/>
+          <w:szCs w:val="24"/>
+          <w:rtl w:val="0"/>
+        </w:rPr>
+        <w:t xml:space="preserve">för detta eftersom man inte kan plussa integer med strängar i språket.</w:t>
+      </w:r>
+      <w:r>
+        <w:rPr>
+          <w:rtl w:val="0"/>
+        </w:rPr>
+      </w:r>
+    </w:p>
+    <w:p>
+      <w:pPr>
+        <w:rPr>
+          <w:sz w:val="24"/>
+          <w:szCs w:val="24"/>
+        </w:rPr>
+      </w:pPr>
       <w:r>
         <w:rPr>
           <w:rtl w:val="0"/>
@@ -3459,6 +3509,116 @@
   <w:abstractNum w:abstractNumId="2">
     <w:lvl w:ilvl="0">
       <w:start w:val="1"/>
+      <w:numFmt w:val="bullet"/>
+      <w:lvlText w:val="●"/>
+      <w:lvlJc w:val="left"/>
+      <w:pPr>
+        <w:ind w:left="720" w:hanging="360"/>
+      </w:pPr>
+      <w:rPr>
+        <w:u w:val="none"/>
+      </w:rPr>
+    </w:lvl>
+    <w:lvl w:ilvl="1">
+      <w:start w:val="1"/>
+      <w:numFmt w:val="bullet"/>
+      <w:lvlText w:val="○"/>
+      <w:lvlJc w:val="left"/>
+      <w:pPr>
+        <w:ind w:left="1440" w:hanging="360"/>
+      </w:pPr>
+      <w:rPr>
+        <w:u w:val="none"/>
+      </w:rPr>
+    </w:lvl>
+    <w:lvl w:ilvl="2">
+      <w:start w:val="1"/>
+      <w:numFmt w:val="bullet"/>
+      <w:lvlText w:val="■"/>
+      <w:lvlJc w:val="left"/>
+      <w:pPr>
+        <w:ind w:left="2160" w:hanging="360"/>
+      </w:pPr>
+      <w:rPr>
+        <w:u w:val="none"/>
+      </w:rPr>
+    </w:lvl>
+    <w:lvl w:ilvl="3">
+      <w:start w:val="1"/>
+      <w:numFmt w:val="bullet"/>
+      <w:lvlText w:val="●"/>
+      <w:lvlJc w:val="left"/>
+      <w:pPr>
+        <w:ind w:left="2880" w:hanging="360"/>
+      </w:pPr>
+      <w:rPr>
+        <w:u w:val="none"/>
+      </w:rPr>
+    </w:lvl>
+    <w:lvl w:ilvl="4">
+      <w:start w:val="1"/>
+      <w:numFmt w:val="bullet"/>
+      <w:lvlText w:val="○"/>
+      <w:lvlJc w:val="left"/>
+      <w:pPr>
+        <w:ind w:left="3600" w:hanging="360"/>
+      </w:pPr>
+      <w:rPr>
+        <w:u w:val="none"/>
+      </w:rPr>
+    </w:lvl>
+    <w:lvl w:ilvl="5">
+      <w:start w:val="1"/>
+      <w:numFmt w:val="bullet"/>
+      <w:lvlText w:val="■"/>
+      <w:lvlJc w:val="left"/>
+      <w:pPr>
+        <w:ind w:left="4320" w:hanging="360"/>
+      </w:pPr>
+      <w:rPr>
+        <w:u w:val="none"/>
+      </w:rPr>
+    </w:lvl>
+    <w:lvl w:ilvl="6">
+      <w:start w:val="1"/>
+      <w:numFmt w:val="bullet"/>
+      <w:lvlText w:val="●"/>
+      <w:lvlJc w:val="left"/>
+      <w:pPr>
+        <w:ind w:left="5040" w:hanging="360"/>
+      </w:pPr>
+      <w:rPr>
+        <w:u w:val="none"/>
+      </w:rPr>
+    </w:lvl>
+    <w:lvl w:ilvl="7">
+      <w:start w:val="1"/>
+      <w:numFmt w:val="bullet"/>
+      <w:lvlText w:val="○"/>
+      <w:lvlJc w:val="left"/>
+      <w:pPr>
+        <w:ind w:left="5760" w:hanging="360"/>
+      </w:pPr>
+      <w:rPr>
+        <w:u w:val="none"/>
+      </w:rPr>
+    </w:lvl>
+    <w:lvl w:ilvl="8">
+      <w:start w:val="1"/>
+      <w:numFmt w:val="bullet"/>
+      <w:lvlText w:val="■"/>
+      <w:lvlJc w:val="left"/>
+      <w:pPr>
+        <w:ind w:left="6480" w:hanging="360"/>
+      </w:pPr>
+      <w:rPr>
+        <w:u w:val="none"/>
+      </w:rPr>
+    </w:lvl>
+  </w:abstractNum>
+  <w:abstractNum w:abstractNumId="3">
+    <w:lvl w:ilvl="0">
+      <w:start w:val="1"/>
       <w:numFmt w:val="decimal"/>
       <w:lvlText w:val="%1."/>
       <w:lvlJc w:val="left"/>
@@ -3571,6 +3731,9 @@
   </w:num>
   <w:num w:numId="2">
     <w:abstractNumId w:val="2"/>
+  </w:num>
+  <w:num w:numId="3">
+    <w:abstractNumId w:val="3"/>
   </w:num>
 </w:numbering>
 </file>

</xml_diff>